<commit_message>
work on farr 1 day extended example
</commit_message>
<xml_diff>
--- a/day_1_manual/Farr Institute.docx
+++ b/day_1_manual/Farr Institute.docx
@@ -3,18 +3,9 @@
 <w:document xmlns:wpc="http://schemas.microsoft.com/office/word/2010/wordprocessingCanvas" xmlns:mc="http://schemas.openxmlformats.org/markup-compatibility/2006" xmlns:o="urn:schemas-microsoft-com:office:office" xmlns:r="http://schemas.openxmlformats.org/officeDocument/2006/relationships" xmlns:m="http://schemas.openxmlformats.org/officeDocument/2006/math" xmlns:v="urn:schemas-microsoft-com:vml" xmlns:wp14="http://schemas.microsoft.com/office/word/2010/wordprocessingDrawing" xmlns:wp="http://schemas.openxmlformats.org/drawingml/2006/wordprocessingDrawing" xmlns:w10="urn:schemas-microsoft-com:office:word" xmlns:w="http://schemas.openxmlformats.org/wordprocessingml/2006/main" xmlns:w14="http://schemas.microsoft.com/office/word/2010/wordml" xmlns:w15="http://schemas.microsoft.com/office/word/2012/wordml" xmlns:wpg="http://schemas.microsoft.com/office/word/2010/wordprocessingGroup" xmlns:wpi="http://schemas.microsoft.com/office/word/2010/wordprocessingInk" xmlns:wne="http://schemas.microsoft.com/office/word/2006/wordml" xmlns:wps="http://schemas.microsoft.com/office/word/2010/wordprocessingShape" mc:Ignorable="w14 w15 wp14">
   <w:body>
     <w:p>
-      <w:r>
-        <w:t xml:space="preserve">Farr Institute </w:t>
-      </w:r>
-    </w:p>
-    <w:p/>
-    <w:p>
-      <w:r>
-        <w:t xml:space="preserve">Data Management and Statistics </w:t>
-      </w:r>
-    </w:p>
-    <w:p/>
-    <w:p>
+      <w:pPr>
+        <w:pStyle w:val="Title"/>
+      </w:pPr>
       <w:r>
         <w:t>Day 1: Data Management</w:t>
       </w:r>
@@ -270,31 +261,28 @@
         <w:t xml:space="preserve">Although researchers using quantitative data are generally motivated to use such data by stage (4), the production of knowledge and making good evidence-based decisions, a great deal of the time spent doing quantitative </w:t>
       </w:r>
       <w:r>
-        <w:t xml:space="preserve">can be spent at stage (2). Often, stage (2) does not just take up ‘much’ of </w:t>
-      </w:r>
+        <w:t xml:space="preserve">can be spent at stage (2). Often, stage (2) does not just take up ‘much’ of the time, but </w:t>
+      </w:r>
+      <w:r>
+        <w:rPr>
+          <w:b/>
+        </w:rPr>
+        <w:t>most</w:t>
+      </w:r>
+      <w:r>
+        <w:t xml:space="preserve"> of the time. When the ‘base metal’ is routinely collected administrative data, the production of tidy data often takes much longer than </w:t>
+      </w:r>
+      <w:r>
+        <w:t xml:space="preserve">the </w:t>
+      </w:r>
+      <w:r>
+        <w:t xml:space="preserve">statistical analysis. </w:t>
+      </w:r>
+    </w:p>
+    <w:p/>
+    <w:p>
       <w:r>
         <w:lastRenderedPageBreak/>
-        <w:t xml:space="preserve">the time, but </w:t>
-      </w:r>
-      <w:r>
-        <w:rPr>
-          <w:b/>
-        </w:rPr>
-        <w:t>most</w:t>
-      </w:r>
-      <w:r>
-        <w:t xml:space="preserve"> of the time. When the ‘base metal’ is routinely collected administrative data, the production of tidy data often takes much longer than </w:t>
-      </w:r>
-      <w:r>
-        <w:t xml:space="preserve">the </w:t>
-      </w:r>
-      <w:r>
-        <w:t xml:space="preserve">statistical analysis. </w:t>
-      </w:r>
-    </w:p>
-    <w:p/>
-    <w:p>
-      <w:r>
         <w:t xml:space="preserve">The purpose of this first day is to provide a series of tools, both conceptual and practical, which make stage (2), the management and tidying of administrative data, much quicker and easier to do. The reason for going into more depth about the concepts and practice of data management is, paradoxically, because data management is not interesting. The more of your time you spend on data management issues, the less time you have to analyse the data, and to make informed decisions about the </w:t>
       </w:r>
       <w:r>
@@ -429,11 +417,11 @@
         <w:t xml:space="preserve">For researchers used to standard statistical packages like SPSS and Stata, this distinction can be a major stumbling block when first learning R. R has a higher learning curve than a statistical </w:t>
       </w:r>
       <w:r>
-        <w:t xml:space="preserve">package, requiring a large investment of time, self-esteem and possibly even sanity at the outset. However, for those who persevere with R, there are great advantages in terms of much greater power and flexibility. R is </w:t>
+        <w:t>package, requiring a large investment of time, self-esteem and possibly even sanity at the outset. However, for those who persevere with R, there are great advantages in terms of much greater power and flexibility. R is highly adaptable, and unlike most statistical packages can handle almost all stages in the data-to-value knowledge chain sketched above. This, combined with its script-based rather than point-and-click-based interface, means there can be great efficiency gains to be made in the entire data-to-knowledge generation process. Functions, code and methods, learned once, can be re-used and re-</w:t>
       </w:r>
       <w:r>
         <w:lastRenderedPageBreak/>
-        <w:t xml:space="preserve">highly adaptable, and unlike most statistical packages can handle almost all stages in the data-to-value knowledge chain sketched above. This, combined with its script-based rather than point-and-click-based interface, means there can be great efficiency gains to be made in the entire data-to-knowledge generation process. Functions, code and methods, learned once, can be re-used and re-applied, potentially reducing the marginal costs of additional analyses from hours to seconds. The flexibility of a programming language means there is no need to be constrained to pre-prepared menu of statistical models or processes. R can be made to be whatever you need it to be. </w:t>
+        <w:t xml:space="preserve">applied, potentially reducing the marginal costs of additional analyses from hours to seconds. The flexibility of a programming language means there is no need to be constrained to pre-prepared menu of statistical models or processes. R can be made to be whatever you need it to be. </w:t>
       </w:r>
     </w:p>
     <w:p>
@@ -527,14 +515,27 @@
       <w:r>
         <w:t xml:space="preserve">Figure </w:t>
       </w:r>
-      <w:fldSimple w:instr=" SEQ Figure \* ARABIC ">
-        <w:r>
-          <w:rPr>
-            <w:noProof/>
-          </w:rPr>
-          <w:t>1</w:t>
-        </w:r>
-      </w:fldSimple>
+      <w:r>
+        <w:fldChar w:fldCharType="begin"/>
+      </w:r>
+      <w:r>
+        <w:instrText xml:space="preserve"> SEQ Figure \* ARABIC </w:instrText>
+      </w:r>
+      <w:r>
+        <w:fldChar w:fldCharType="separate"/>
+      </w:r>
+      <w:r>
+        <w:rPr>
+          <w:noProof/>
+        </w:rPr>
+        <w:t>1</w:t>
+      </w:r>
+      <w:r>
+        <w:rPr>
+          <w:noProof/>
+        </w:rPr>
+        <w:fldChar w:fldCharType="end"/>
+      </w:r>
       <w:r>
         <w:t xml:space="preserve"> Example of the basic R Graphical User Interface (GUI) in Windows</w:t>
       </w:r>
@@ -542,42 +543,45 @@
     <w:p/>
     <w:p>
       <w:r>
+        <w:t xml:space="preserve">Within day 1, however, we will use another free program, called </w:t>
+      </w:r>
+      <w:proofErr w:type="spellStart"/>
+      <w:r>
+        <w:t>RStudio</w:t>
+      </w:r>
+      <w:proofErr w:type="spellEnd"/>
+      <w:r>
+        <w:t xml:space="preserve">, to work with R, as it makes the process of working with R and R data projects easier in a number of ways. </w:t>
+      </w:r>
+    </w:p>
+    <w:p>
+      <w:pPr>
+        <w:pStyle w:val="Heading2"/>
+      </w:pPr>
+      <w:r>
+        <w:t xml:space="preserve">Installing </w:t>
+      </w:r>
+      <w:proofErr w:type="spellStart"/>
+      <w:r>
+        <w:t>RStudio</w:t>
+      </w:r>
+      <w:proofErr w:type="spellEnd"/>
+    </w:p>
+    <w:p>
+      <w:proofErr w:type="spellStart"/>
+      <w:r>
+        <w:t>RStudio</w:t>
+      </w:r>
+      <w:proofErr w:type="spellEnd"/>
+      <w:r>
+        <w:t xml:space="preserve"> is known as an Integrated Design Environment (IDE), a </w:t>
+      </w:r>
+      <w:r>
+        <w:t xml:space="preserve">term more familiar with programmers than statisticians. IDEs ‘sit on top’ of a programming language, making it easier to do </w:t>
+      </w:r>
+      <w:r>
         <w:lastRenderedPageBreak/>
-        <w:t xml:space="preserve">Within day 1, however, we will use another free program, called </w:t>
-      </w:r>
-      <w:proofErr w:type="spellStart"/>
-      <w:r>
-        <w:t>RStudio</w:t>
-      </w:r>
-      <w:proofErr w:type="spellEnd"/>
-      <w:r>
-        <w:t xml:space="preserve">, to work with R, as it makes the process of working with R and R data projects easier in a number of ways. </w:t>
-      </w:r>
-    </w:p>
-    <w:p>
-      <w:pPr>
-        <w:pStyle w:val="Heading2"/>
-      </w:pPr>
-      <w:r>
-        <w:t xml:space="preserve">Installing </w:t>
-      </w:r>
-      <w:proofErr w:type="spellStart"/>
-      <w:r>
-        <w:t>RStudio</w:t>
-      </w:r>
-      <w:proofErr w:type="spellEnd"/>
-    </w:p>
-    <w:p>
-      <w:proofErr w:type="spellStart"/>
-      <w:r>
-        <w:t>RStudio</w:t>
-      </w:r>
-      <w:proofErr w:type="spellEnd"/>
-      <w:r>
-        <w:t xml:space="preserve"> is known as an Integrated Design Environment (IDE), a </w:t>
-      </w:r>
-      <w:r>
-        <w:t xml:space="preserve">term more familiar with programmers than statisticians. IDEs ‘sit on top’ of a programming language, making it easier to do things like explore the contents and components of a program, find help and information about functions, manage large numbers of files that need to work together towards a common end (a ‘project’), automatically check for and correct syntactical errors and bugs and code, and in general make the process of performing complex series of tasks easier. </w:t>
+        <w:t xml:space="preserve">things like explore the contents and components of a program, find help and information about functions, manage large numbers of files that need to work together towards a common end (a ‘project’), automatically check for and correct syntactical errors and bugs and code, and in general make the process of performing complex series of tasks easier. </w:t>
       </w:r>
       <w:proofErr w:type="spellStart"/>
       <w:r>
@@ -725,14 +729,27 @@
       <w:r>
         <w:t xml:space="preserve">Figure </w:t>
       </w:r>
-      <w:fldSimple w:instr=" SEQ Figure \* ARABIC ">
-        <w:r>
-          <w:rPr>
-            <w:noProof/>
-          </w:rPr>
-          <w:t>2</w:t>
-        </w:r>
-      </w:fldSimple>
+      <w:r>
+        <w:fldChar w:fldCharType="begin"/>
+      </w:r>
+      <w:r>
+        <w:instrText xml:space="preserve"> SEQ Figure \* ARABIC </w:instrText>
+      </w:r>
+      <w:r>
+        <w:fldChar w:fldCharType="separate"/>
+      </w:r>
+      <w:r>
+        <w:rPr>
+          <w:noProof/>
+        </w:rPr>
+        <w:t>2</w:t>
+      </w:r>
+      <w:r>
+        <w:rPr>
+          <w:noProof/>
+        </w:rPr>
+        <w:fldChar w:fldCharType="end"/>
+      </w:r>
       <w:r>
         <w:t xml:space="preserve"> Illustration of </w:t>
       </w:r>
@@ -756,7 +773,6 @@
     <w:p>
       <w:proofErr w:type="spellStart"/>
       <w:r>
-        <w:lastRenderedPageBreak/>
         <w:t>RStudio</w:t>
       </w:r>
       <w:proofErr w:type="spellEnd"/>
@@ -785,6 +801,7 @@
         <w:rPr>
           <w:b/>
         </w:rPr>
+        <w:lastRenderedPageBreak/>
         <w:t>Bottom right</w:t>
       </w:r>
       <w:r>
@@ -911,19 +928,22 @@
     <w:p/>
     <w:p>
       <w:r>
+        <w:t xml:space="preserve">Although the </w:t>
+      </w:r>
+      <w:r>
+        <w:t xml:space="preserve">two panes on the right hand side of the </w:t>
+      </w:r>
+      <w:proofErr w:type="spellStart"/>
+      <w:r>
+        <w:t>RStudio</w:t>
+      </w:r>
+      <w:proofErr w:type="spellEnd"/>
+      <w:r>
+        <w:t xml:space="preserve"> IDE offer a number of ways of indirectly creating and passing instructions to the R Console – for example: accessing data objects; installing and loading R packages and libraries – it is important to be able to know how to construct these instructions without depending on these interfaces. Instead, if something is required to </w:t>
+      </w:r>
+      <w:r>
         <w:lastRenderedPageBreak/>
-        <w:t xml:space="preserve">Although the </w:t>
-      </w:r>
-      <w:r>
-        <w:t xml:space="preserve">two panes on the right hand side of the </w:t>
-      </w:r>
-      <w:proofErr w:type="spellStart"/>
-      <w:r>
-        <w:t>RStudio</w:t>
-      </w:r>
-      <w:proofErr w:type="spellEnd"/>
-      <w:r>
-        <w:t xml:space="preserve"> IDE offer a number of ways of indirectly creating and passing instructions to the R Console – for example: accessing data objects; installing and loading R packages and libraries – it is important to be able to know how to construct these instructions without depending on these interfaces. Instead, if something is required to complete a data management process, you should get into the habit of including those instructions in the scripts. </w:t>
+        <w:t xml:space="preserve">complete a data management process, you should get into the habit of including those instructions in the scripts. </w:t>
       </w:r>
     </w:p>
     <w:p/>
@@ -962,7 +982,6 @@
           <w:noProof/>
           <w:lang w:eastAsia="en-GB"/>
         </w:rPr>
-        <w:lastRenderedPageBreak/>
         <w:drawing>
           <wp:inline distT="0" distB="0" distL="0" distR="0" wp14:anchorId="1675C7EE" wp14:editId="3F83C0C4">
             <wp:extent cx="5731510" cy="6112510"/>
@@ -1007,14 +1026,27 @@
       <w:r>
         <w:t xml:space="preserve">Figure </w:t>
       </w:r>
-      <w:fldSimple w:instr=" SEQ Figure \* ARABIC ">
-        <w:r>
-          <w:rPr>
-            <w:noProof/>
-          </w:rPr>
-          <w:t>3</w:t>
-        </w:r>
-      </w:fldSimple>
+      <w:r>
+        <w:fldChar w:fldCharType="begin"/>
+      </w:r>
+      <w:r>
+        <w:instrText xml:space="preserve"> SEQ Figure \* ARABIC </w:instrText>
+      </w:r>
+      <w:r>
+        <w:fldChar w:fldCharType="separate"/>
+      </w:r>
+      <w:r>
+        <w:rPr>
+          <w:noProof/>
+        </w:rPr>
+        <w:t>3</w:t>
+      </w:r>
+      <w:r>
+        <w:rPr>
+          <w:noProof/>
+        </w:rPr>
+        <w:fldChar w:fldCharType="end"/>
+      </w:r>
       <w:r>
         <w:t xml:space="preserve"> Example of an R script in the </w:t>
       </w:r>
@@ -1037,7 +1069,11 @@
       </w:r>
       <w:proofErr w:type="spellEnd"/>
       <w:r>
-        <w:t>, as it recognises different parts of the text as specifying different types of information for the R Console. Some examples:</w:t>
+        <w:t xml:space="preserve">, as it recognises </w:t>
+      </w:r>
+      <w:r>
+        <w:lastRenderedPageBreak/>
+        <w:t>different parts of the text as specifying different types of information for the R Console. Some examples:</w:t>
       </w:r>
     </w:p>
     <w:p>
@@ -1084,11 +1120,7 @@
         <w:t xml:space="preserve"> (</w:t>
       </w:r>
       <w:r>
-        <w:t xml:space="preserve">most lines 9-27): These are some of the functions contained in ‘Base R’, the functions that are an integral part of the R language. The function shown here is the </w:t>
-      </w:r>
-      <w:r>
-        <w:lastRenderedPageBreak/>
-        <w:t xml:space="preserve">‘require’ function, which loads R packages, containing additional functions, into the current R environment. </w:t>
+        <w:t xml:space="preserve">most lines 9-27): These are some of the functions contained in ‘Base R’, the functions that are an integral part of the R language. The function shown here is the ‘require’ function, which loads R packages, containing additional functions, into the current R environment. </w:t>
       </w:r>
     </w:p>
     <w:p>
@@ -1287,6 +1319,7 @@
           <w:noProof/>
           <w:lang w:eastAsia="en-GB"/>
         </w:rPr>
+        <w:lastRenderedPageBreak/>
         <w:drawing>
           <wp:inline distT="0" distB="0" distL="0" distR="0" wp14:anchorId="75E37B8F" wp14:editId="142D2A51">
             <wp:extent cx="5357684" cy="1638300"/>
@@ -1369,7 +1402,6 @@
     </w:p>
     <w:p>
       <w:r>
-        <w:lastRenderedPageBreak/>
         <w:t xml:space="preserve">You can also see the yellow box to the right of the drop down list. This contains extra information on the particular highlighted item. </w:t>
       </w:r>
     </w:p>
@@ -1489,7 +1521,11 @@
       </w:r>
       <w:proofErr w:type="spellEnd"/>
       <w:r>
-        <w:t xml:space="preserve">-type something in R, it will think you are referring to a completely different object, either creating an object by accident (leading to errors occurring later in the code), or not finding the object you are referring to (leading to an error at this point in the code). </w:t>
+        <w:t xml:space="preserve">-type something in R, it will think you are referring to a completely different object, either creating an </w:t>
+      </w:r>
+      <w:r>
+        <w:lastRenderedPageBreak/>
+        <w:t xml:space="preserve">object by accident (leading to errors occurring later in the code), or not finding the object you are referring to (leading to an error at this point in the code). </w:t>
       </w:r>
     </w:p>
     <w:p>
@@ -1651,7 +1687,6 @@
         <w:pStyle w:val="Heading1"/>
       </w:pPr>
       <w:r>
-        <w:lastRenderedPageBreak/>
         <w:t xml:space="preserve">Setting up R projects </w:t>
       </w:r>
     </w:p>
@@ -1878,6 +1913,7 @@
         </w:numPr>
       </w:pPr>
       <w:r>
+        <w:lastRenderedPageBreak/>
         <w:t xml:space="preserve">When you are in project mode, the top right icon which previously said ‘Project: None’ should now have the project name listed. </w:t>
       </w:r>
     </w:p>
@@ -1908,7 +1944,6 @@
           <w:noProof/>
           <w:lang w:eastAsia="en-GB"/>
         </w:rPr>
-        <w:lastRenderedPageBreak/>
         <w:drawing>
           <wp:inline distT="0" distB="0" distL="0" distR="0" wp14:anchorId="034FF0BE" wp14:editId="203455CE">
             <wp:extent cx="4867275" cy="3152775"/>
@@ -2068,7 +2103,11 @@
       </w:r>
       <w:proofErr w:type="spellEnd"/>
       <w:r>
-        <w:t xml:space="preserve">’ which takes the contents of data/tidy as its input and performs analyses. </w:t>
+        <w:t xml:space="preserve">’ which takes the contents of </w:t>
+      </w:r>
+      <w:r>
+        <w:lastRenderedPageBreak/>
+        <w:t xml:space="preserve">data/tidy as its input and performs analyses. </w:t>
       </w:r>
       <w:r>
         <w:t>It is important to note that though these script files are in a subdirectory of the project, the base file directory they work from will still be the base directory of the project (e.g. ‘E:/projects/</w:t>
@@ -2141,7 +2180,6 @@
         <w:pStyle w:val="Heading2"/>
       </w:pPr>
       <w:r>
-        <w:lastRenderedPageBreak/>
         <w:t xml:space="preserve">Script conventions </w:t>
       </w:r>
     </w:p>
@@ -2343,6 +2381,7 @@
         <w:pStyle w:val="Heading2"/>
       </w:pPr>
       <w:r>
+        <w:lastRenderedPageBreak/>
         <w:t xml:space="preserve">Libraries </w:t>
       </w:r>
     </w:p>
@@ -2372,135 +2411,356 @@
       </w:r>
       <w:proofErr w:type="gramEnd"/>
       <w:r>
-        <w:t xml:space="preserve"> on either side. Hopefully, all required </w:t>
-      </w:r>
-      <w:r>
+        <w:t xml:space="preserve"> on either side. Hopefully, all required packages will have been installed on your machine prior to this workshop, but if not the process for installing packages is usually straightforward.</w:t>
+      </w:r>
+      <w:r>
+        <w:rPr>
+          <w:rStyle w:val="FootnoteReference"/>
+        </w:rPr>
+        <w:footnoteReference w:id="5"/>
+      </w:r>
+      <w:r>
+        <w:t xml:space="preserve"> </w:t>
+      </w:r>
+    </w:p>
+    <w:p>
+      <w:r>
+        <w:t xml:space="preserve">Assuming the appropriate packages have been installed on your machine, you can load them into a current session using either the </w:t>
+      </w:r>
+      <w:r>
+        <w:rPr>
+          <w:rFonts w:ascii="Lucida Console" w:hAnsi="Lucida Console"/>
+        </w:rPr>
+        <w:t>library</w:t>
+      </w:r>
+      <w:r>
+        <w:t xml:space="preserve"> or the </w:t>
+      </w:r>
+      <w:r>
+        <w:rPr>
+          <w:rFonts w:ascii="Lucida Console" w:hAnsi="Lucida Console"/>
+        </w:rPr>
+        <w:t>require</w:t>
+      </w:r>
+      <w:r>
+        <w:t xml:space="preserve"> function. Both functions are very similar, the only difference being that the </w:t>
+      </w:r>
+      <w:r>
+        <w:rPr>
+          <w:rFonts w:ascii="Lucida Console" w:hAnsi="Lucida Console"/>
+        </w:rPr>
+        <w:t>require</w:t>
+      </w:r>
+      <w:r>
+        <w:t xml:space="preserve"> function first checks whether the package has already been loaded before trying to load it. </w:t>
+      </w:r>
+      <w:r>
+        <w:t xml:space="preserve">It is for this reason that I tend to use </w:t>
+      </w:r>
+      <w:r>
+        <w:rPr>
+          <w:rFonts w:ascii="Lucida Console" w:hAnsi="Lucida Console"/>
+        </w:rPr>
+        <w:t>require</w:t>
+      </w:r>
+      <w:r>
+        <w:t xml:space="preserve">, not least because sometimes I want to run an entire script at a time, and not have to check whether a particular library has already been loaded. </w:t>
+      </w:r>
+    </w:p>
+    <w:p>
+      <w:pPr>
+        <w:pStyle w:val="Heading2"/>
+      </w:pPr>
+      <w:r>
+        <w:t>Libraries to turn Base R into ‘</w:t>
+      </w:r>
+      <w:proofErr w:type="spellStart"/>
+      <w:r>
+        <w:t>Wickhamese</w:t>
+      </w:r>
+      <w:proofErr w:type="spellEnd"/>
+      <w:r>
+        <w:t xml:space="preserve"> R’</w:t>
+      </w:r>
+    </w:p>
+    <w:p>
+      <w:r>
+        <w:t xml:space="preserve">One of the main ways I hope this day of the course will be distinct from many introduction to R courses is that I will focus on using a series of packages that help to change the ‘grammar’ or ‘sentence construction’ of R code. These packages were all developed by Hadley Wickham, Chief Engineer at </w:t>
+      </w:r>
+      <w:proofErr w:type="spellStart"/>
+      <w:r>
+        <w:t>RStudio</w:t>
+      </w:r>
+      <w:proofErr w:type="spellEnd"/>
+      <w:r>
+        <w:t>.</w:t>
+      </w:r>
+      <w:r>
+        <w:rPr>
+          <w:rStyle w:val="FootnoteReference"/>
+        </w:rPr>
+        <w:footnoteReference w:id="6"/>
+      </w:r>
+      <w:r>
+        <w:t xml:space="preserve"> </w:t>
+      </w:r>
+      <w:r>
+        <w:t xml:space="preserve">The packages he has developed reflect an evolving but consistent, data science focused, design philosophy. They are focused not on pushing the theoretical limits of what R can do (such as coding a new Bayesian model only recently described in a scientific paper), but on making the existing capabilities of R much easier to access, and on building an syntactical interface onto Base R which makes it much more intuitive for humans to understand. Older packages, reflecting a slightly older design philosophy, include </w:t>
+      </w:r>
+      <w:r>
+        <w:rPr>
+          <w:rFonts w:ascii="Lucida Console" w:hAnsi="Lucida Console"/>
+        </w:rPr>
+        <w:t>reshape2</w:t>
+      </w:r>
+      <w:r>
+        <w:t xml:space="preserve"> and </w:t>
+      </w:r>
+      <w:proofErr w:type="spellStart"/>
+      <w:r>
+        <w:rPr>
+          <w:rFonts w:ascii="Lucida Console" w:hAnsi="Lucida Console"/>
+        </w:rPr>
+        <w:t>plyr</w:t>
+      </w:r>
+      <w:proofErr w:type="spellEnd"/>
+      <w:r>
+        <w:t xml:space="preserve">. More recent packages include </w:t>
+      </w:r>
+      <w:proofErr w:type="spellStart"/>
+      <w:r>
+        <w:rPr>
+          <w:rFonts w:ascii="Lucida Console" w:hAnsi="Lucida Console"/>
+        </w:rPr>
+        <w:t>readr</w:t>
+      </w:r>
+      <w:proofErr w:type="spellEnd"/>
+      <w:r>
+        <w:t xml:space="preserve">, </w:t>
+      </w:r>
+      <w:proofErr w:type="spellStart"/>
+      <w:r>
+        <w:rPr>
+          <w:rFonts w:ascii="Lucida Console" w:hAnsi="Lucida Console"/>
+        </w:rPr>
+        <w:t>tidyr</w:t>
+      </w:r>
+      <w:proofErr w:type="spellEnd"/>
+      <w:r>
+        <w:t xml:space="preserve"> and </w:t>
+      </w:r>
+      <w:proofErr w:type="spellStart"/>
+      <w:r>
+        <w:rPr>
+          <w:rFonts w:ascii="Lucida Console" w:hAnsi="Lucida Console"/>
+        </w:rPr>
+        <w:t>dplyr</w:t>
+      </w:r>
+      <w:proofErr w:type="spellEnd"/>
+      <w:r>
+        <w:t xml:space="preserve">. One of the main design departures these more recent packages make is in the use of ‘piping’, a simple addition to the range of R operators, taken from </w:t>
+      </w:r>
+      <w:r>
+        <w:t xml:space="preserve">programming languages like </w:t>
+      </w:r>
+      <w:proofErr w:type="spellStart"/>
+      <w:proofErr w:type="gramStart"/>
+      <w:r>
+        <w:t>unix</w:t>
+      </w:r>
+      <w:proofErr w:type="spellEnd"/>
+      <w:proofErr w:type="gramEnd"/>
+      <w:r>
+        <w:t xml:space="preserve">, and introduced to R only within the last couple of years through the </w:t>
+      </w:r>
+      <w:proofErr w:type="spellStart"/>
+      <w:r>
+        <w:rPr>
+          <w:rFonts w:ascii="Lucida Console" w:hAnsi="Lucida Console"/>
+        </w:rPr>
+        <w:t>maggritr</w:t>
+      </w:r>
+      <w:proofErr w:type="spellEnd"/>
+      <w:r>
+        <w:rPr>
+          <w:rFonts w:ascii="Lucida Console" w:hAnsi="Lucida Console"/>
+        </w:rPr>
+        <w:t xml:space="preserve"> </w:t>
+      </w:r>
+      <w:r>
+        <w:t xml:space="preserve">package. </w:t>
+      </w:r>
+    </w:p>
+    <w:p>
+      <w:pPr>
+        <w:pStyle w:val="Heading1"/>
+      </w:pPr>
+      <w:r>
+        <w:t>An introduction to ‘piped R’</w:t>
+      </w:r>
+    </w:p>
+    <w:p>
+      <w:r>
+        <w:t>To start with, consider these two lines of code:</w:t>
+      </w:r>
+    </w:p>
+    <w:p>
+      <w:pPr>
+        <w:rPr>
+          <w:rFonts w:ascii="Lucida Console" w:hAnsi="Lucida Console"/>
+        </w:rPr>
+      </w:pPr>
+      <w:proofErr w:type="gramStart"/>
+      <w:r>
+        <w:rPr>
+          <w:rFonts w:ascii="Lucida Console" w:hAnsi="Lucida Console"/>
+        </w:rPr>
+        <w:t>o</w:t>
+      </w:r>
+      <w:r>
+        <w:rPr>
+          <w:rFonts w:ascii="Lucida Console" w:hAnsi="Lucida Console"/>
+        </w:rPr>
+        <w:t>utput</w:t>
+      </w:r>
+      <w:proofErr w:type="gramEnd"/>
+      <w:r>
+        <w:rPr>
+          <w:rFonts w:ascii="Lucida Console" w:hAnsi="Lucida Console"/>
+        </w:rPr>
+        <w:t xml:space="preserve"> &lt;- </w:t>
+      </w:r>
+      <w:r>
+        <w:rPr>
+          <w:rFonts w:ascii="Lucida Console" w:hAnsi="Lucida Console"/>
+        </w:rPr>
+        <w:t xml:space="preserve">function_4(function_3(function_2(function_1(input, </w:t>
+      </w:r>
+      <w:proofErr w:type="spellStart"/>
+      <w:r>
+        <w:rPr>
+          <w:rFonts w:ascii="Lucida Console" w:hAnsi="Lucida Console"/>
+        </w:rPr>
+        <w:t>arg_a</w:t>
+      </w:r>
+      <w:proofErr w:type="spellEnd"/>
+      <w:r>
+        <w:rPr>
+          <w:rFonts w:ascii="Lucida Console" w:hAnsi="Lucida Console"/>
+        </w:rPr>
+        <w:t xml:space="preserve">), </w:t>
+      </w:r>
+      <w:proofErr w:type="spellStart"/>
+      <w:r>
+        <w:rPr>
+          <w:rFonts w:ascii="Lucida Console" w:hAnsi="Lucida Console"/>
+        </w:rPr>
+        <w:t>arg_c</w:t>
+      </w:r>
+      <w:proofErr w:type="spellEnd"/>
+      <w:r>
+        <w:rPr>
+          <w:rFonts w:ascii="Lucida Console" w:hAnsi="Lucida Console"/>
+        </w:rPr>
+        <w:t xml:space="preserve">, </w:t>
+      </w:r>
+      <w:proofErr w:type="spellStart"/>
+      <w:r>
+        <w:rPr>
+          <w:rFonts w:ascii="Lucida Console" w:hAnsi="Lucida Console"/>
+        </w:rPr>
+        <w:t>arg_d</w:t>
+      </w:r>
+      <w:proofErr w:type="spellEnd"/>
+      <w:r>
+        <w:rPr>
+          <w:rFonts w:ascii="Lucida Console" w:hAnsi="Lucida Console"/>
+        </w:rPr>
+        <w:t xml:space="preserve">), </w:t>
+      </w:r>
+      <w:proofErr w:type="spellStart"/>
+      <w:r>
+        <w:rPr>
+          <w:rFonts w:ascii="Lucida Console" w:hAnsi="Lucida Console"/>
+        </w:rPr>
+        <w:t>arg_b</w:t>
+      </w:r>
+      <w:proofErr w:type="spellEnd"/>
+      <w:r>
+        <w:rPr>
+          <w:rFonts w:ascii="Lucida Console" w:hAnsi="Lucida Console"/>
+        </w:rPr>
+        <w:t xml:space="preserve">), </w:t>
+      </w:r>
+      <w:proofErr w:type="spellStart"/>
+      <w:r>
+        <w:rPr>
+          <w:rFonts w:ascii="Lucida Console" w:hAnsi="Lucida Console"/>
+        </w:rPr>
+        <w:t>arg_f</w:t>
+      </w:r>
+      <w:proofErr w:type="spellEnd"/>
+      <w:r>
+        <w:rPr>
+          <w:rFonts w:ascii="Lucida Console" w:hAnsi="Lucida Console"/>
+        </w:rPr>
+        <w:t>)</w:t>
+      </w:r>
+    </w:p>
+    <w:p>
+      <w:pPr>
+        <w:rPr>
+          <w:rFonts w:ascii="Lucida Console" w:hAnsi="Lucida Console"/>
+        </w:rPr>
+      </w:pPr>
+    </w:p>
+    <w:p>
+      <w:pPr>
+        <w:rPr>
+          <w:rFonts w:ascii="Lucida Console" w:hAnsi="Lucida Console"/>
+        </w:rPr>
+      </w:pPr>
+      <w:proofErr w:type="gramStart"/>
+      <w:r>
+        <w:rPr>
+          <w:rFonts w:ascii="Lucida Console" w:hAnsi="Lucida Console"/>
+        </w:rPr>
         <w:lastRenderedPageBreak/>
-        <w:t>packages will have been installed on your machine prior to this workshop, but if not the process for installing packages is usually straightforward.</w:t>
-      </w:r>
-      <w:r>
-        <w:rPr>
-          <w:rStyle w:val="FootnoteReference"/>
-        </w:rPr>
-        <w:footnoteReference w:id="5"/>
-      </w:r>
-      <w:r>
-        <w:t xml:space="preserve"> </w:t>
-      </w:r>
-    </w:p>
-    <w:p>
-      <w:r>
-        <w:t xml:space="preserve">Assuming the appropriate packages have been installed on your machine, you can load them into a current session using either the </w:t>
-      </w:r>
-      <w:r>
-        <w:rPr>
-          <w:rFonts w:ascii="Lucida Console" w:hAnsi="Lucida Console"/>
-        </w:rPr>
-        <w:t>library</w:t>
-      </w:r>
-      <w:r>
-        <w:t xml:space="preserve"> or the </w:t>
-      </w:r>
-      <w:r>
-        <w:rPr>
-          <w:rFonts w:ascii="Lucida Console" w:hAnsi="Lucida Console"/>
-        </w:rPr>
-        <w:t>require</w:t>
-      </w:r>
-      <w:r>
-        <w:t xml:space="preserve"> function. Both functions are very similar, the only difference being that the </w:t>
-      </w:r>
-      <w:r>
-        <w:rPr>
-          <w:rFonts w:ascii="Lucida Console" w:hAnsi="Lucida Console"/>
-        </w:rPr>
-        <w:t>require</w:t>
-      </w:r>
-      <w:r>
-        <w:t xml:space="preserve"> function first checks whether the package has already been loaded before trying to load it. </w:t>
-      </w:r>
-      <w:r>
-        <w:t xml:space="preserve">It is for this reason that I tend to use </w:t>
-      </w:r>
-      <w:r>
-        <w:rPr>
-          <w:rFonts w:ascii="Lucida Console" w:hAnsi="Lucida Console"/>
-        </w:rPr>
-        <w:t>require</w:t>
-      </w:r>
-      <w:r>
-        <w:t xml:space="preserve">, not least because sometimes I want to run an entire script at a time, and not have to check whether a particular library has already been loaded. </w:t>
-      </w:r>
-    </w:p>
-    <w:p>
-      <w:pPr>
-        <w:pStyle w:val="Heading2"/>
-      </w:pPr>
-      <w:r>
-        <w:t>Libraries to turn Base R into ‘</w:t>
-      </w:r>
-      <w:proofErr w:type="spellStart"/>
-      <w:r>
-        <w:t>Wickhamese</w:t>
-      </w:r>
-      <w:proofErr w:type="spellEnd"/>
-      <w:r>
-        <w:t xml:space="preserve"> R’</w:t>
-      </w:r>
-    </w:p>
-    <w:p>
-      <w:r>
-        <w:t xml:space="preserve">One of the main ways I hope this day of the course will be distinct from many introduction to R courses is that I will focus on using a series of packages that help to change the ‘grammar’ or ‘sentence construction’ of R code. These packages were all developed by Hadley Wickham, Chief Engineer at </w:t>
-      </w:r>
-      <w:proofErr w:type="spellStart"/>
-      <w:r>
-        <w:t>RStudio</w:t>
-      </w:r>
-      <w:proofErr w:type="spellEnd"/>
-      <w:r>
-        <w:t>.</w:t>
-      </w:r>
-      <w:r>
-        <w:rPr>
-          <w:rStyle w:val="FootnoteReference"/>
-        </w:rPr>
-        <w:footnoteReference w:id="6"/>
-      </w:r>
-      <w:r>
-        <w:t xml:space="preserve"> </w:t>
-      </w:r>
-      <w:r>
-        <w:t xml:space="preserve">The packages he has developed reflect an evolving but consistent, data science focused, design philosophy. They are focused not on pushing the theoretical limits of what R can do (such as coding a new Bayesian model only recently described in a scientific paper), but on making the existing capabilities of R much easier to access, and on building an syntactical interface onto Base R which makes it much more intuitive for humans to understand. Older packages, reflecting a slightly older design philosophy, include </w:t>
-      </w:r>
-      <w:r>
-        <w:rPr>
-          <w:rFonts w:ascii="Lucida Console" w:hAnsi="Lucida Console"/>
-        </w:rPr>
-        <w:t>reshape2</w:t>
-      </w:r>
-      <w:r>
-        <w:t xml:space="preserve"> and </w:t>
-      </w:r>
-      <w:proofErr w:type="spellStart"/>
-      <w:r>
-        <w:rPr>
-          <w:rFonts w:ascii="Lucida Console" w:hAnsi="Lucida Console"/>
-        </w:rPr>
-        <w:t>plyr</w:t>
-      </w:r>
-      <w:proofErr w:type="spellEnd"/>
-      <w:r>
-        <w:t xml:space="preserve">. More recent packages include </w:t>
-      </w:r>
-      <w:proofErr w:type="spellStart"/>
-      <w:r>
-        <w:rPr>
-          <w:rFonts w:ascii="Lucida Console" w:hAnsi="Lucida Console"/>
-        </w:rPr>
-        <w:t>readr</w:t>
-      </w:r>
-      <w:proofErr w:type="spellEnd"/>
-      <w:r>
+        <w:t>input</w:t>
+      </w:r>
+      <w:proofErr w:type="gramEnd"/>
+      <w:r>
+        <w:rPr>
+          <w:rFonts w:ascii="Lucida Console" w:hAnsi="Lucida Console"/>
+        </w:rPr>
+        <w:t xml:space="preserve"> %&gt;% function_1(</w:t>
+      </w:r>
+      <w:proofErr w:type="spellStart"/>
+      <w:r>
+        <w:rPr>
+          <w:rFonts w:ascii="Lucida Console" w:hAnsi="Lucida Console"/>
+        </w:rPr>
+        <w:t>arg_a</w:t>
+      </w:r>
+      <w:proofErr w:type="spellEnd"/>
+      <w:r>
+        <w:rPr>
+          <w:rFonts w:ascii="Lucida Console" w:hAnsi="Lucida Console"/>
+        </w:rPr>
+        <w:t>) %&gt;% function_2(</w:t>
+      </w:r>
+      <w:proofErr w:type="spellStart"/>
+      <w:r>
+        <w:rPr>
+          <w:rFonts w:ascii="Lucida Console" w:hAnsi="Lucida Console"/>
+        </w:rPr>
+        <w:t>arg_c</w:t>
+      </w:r>
+      <w:proofErr w:type="spellEnd"/>
+      <w:r>
+        <w:rPr>
+          <w:rFonts w:ascii="Lucida Console" w:hAnsi="Lucida Console"/>
+        </w:rPr>
         <w:t xml:space="preserve">, </w:t>
       </w:r>
       <w:proofErr w:type="spellStart"/>
@@ -2508,284 +2768,60 @@
         <w:rPr>
           <w:rFonts w:ascii="Lucida Console" w:hAnsi="Lucida Console"/>
         </w:rPr>
-        <w:t>tidyr</w:t>
-      </w:r>
-      <w:proofErr w:type="spellEnd"/>
-      <w:r>
-        <w:t xml:space="preserve"> and </w:t>
-      </w:r>
-      <w:proofErr w:type="spellStart"/>
-      <w:r>
-        <w:rPr>
-          <w:rFonts w:ascii="Lucida Console" w:hAnsi="Lucida Console"/>
-        </w:rPr>
-        <w:t>dplyr</w:t>
-      </w:r>
-      <w:proofErr w:type="spellEnd"/>
-      <w:r>
-        <w:t xml:space="preserve">. One of the main design departures these more recent packages make is in the use of ‘piping’, a simple addition to the range of R operators, taken from </w:t>
-      </w:r>
-      <w:r>
-        <w:t xml:space="preserve">programming languages like </w:t>
-      </w:r>
-      <w:proofErr w:type="spellStart"/>
+        <w:t>arg_d</w:t>
+      </w:r>
+      <w:proofErr w:type="spellEnd"/>
+      <w:r>
+        <w:rPr>
+          <w:rFonts w:ascii="Lucida Console" w:hAnsi="Lucida Console"/>
+        </w:rPr>
+        <w:t>) %&gt;% function_3(</w:t>
+      </w:r>
+      <w:proofErr w:type="spellStart"/>
+      <w:r>
+        <w:rPr>
+          <w:rFonts w:ascii="Lucida Console" w:hAnsi="Lucida Console"/>
+        </w:rPr>
+        <w:t>arg_b</w:t>
+      </w:r>
+      <w:proofErr w:type="spellEnd"/>
+      <w:r>
+        <w:rPr>
+          <w:rFonts w:ascii="Lucida Console" w:hAnsi="Lucida Console"/>
+        </w:rPr>
+        <w:t>) %&gt;% function_4(</w:t>
+      </w:r>
+      <w:proofErr w:type="spellStart"/>
+      <w:r>
+        <w:rPr>
+          <w:rFonts w:ascii="Lucida Console" w:hAnsi="Lucida Console"/>
+        </w:rPr>
+        <w:t>arg_f</w:t>
+      </w:r>
+      <w:proofErr w:type="spellEnd"/>
+      <w:r>
+        <w:rPr>
+          <w:rFonts w:ascii="Lucida Console" w:hAnsi="Lucida Console"/>
+        </w:rPr>
+        <w:t>)</w:t>
+      </w:r>
+      <w:r>
+        <w:rPr>
+          <w:rFonts w:ascii="Lucida Console" w:hAnsi="Lucida Console"/>
+        </w:rPr>
+        <w:t xml:space="preserve"> -&gt; output</w:t>
+      </w:r>
+    </w:p>
+    <w:p>
+      <w:r>
+        <w:t>The second line of code is the ‘piped’ version of the first line of code. The pipe symbol is %</w:t>
+      </w:r>
       <w:proofErr w:type="gramStart"/>
       <w:r>
-        <w:t>unix</w:t>
-      </w:r>
-      <w:proofErr w:type="spellEnd"/>
+        <w:t>&gt;%</w:t>
+      </w:r>
       <w:proofErr w:type="gramEnd"/>
       <w:r>
-        <w:t xml:space="preserve">, and introduced to R only within the last couple of years through the </w:t>
-      </w:r>
-      <w:proofErr w:type="spellStart"/>
-      <w:r>
-        <w:rPr>
-          <w:rFonts w:ascii="Lucida Console" w:hAnsi="Lucida Console"/>
-        </w:rPr>
-        <w:t>maggritr</w:t>
-      </w:r>
-      <w:proofErr w:type="spellEnd"/>
-      <w:r>
-        <w:rPr>
-          <w:rFonts w:ascii="Lucida Console" w:hAnsi="Lucida Console"/>
-        </w:rPr>
-        <w:t xml:space="preserve"> </w:t>
-      </w:r>
-      <w:r>
-        <w:t xml:space="preserve">package. </w:t>
-      </w:r>
-    </w:p>
-    <w:p>
-      <w:pPr>
-        <w:pStyle w:val="Heading1"/>
-      </w:pPr>
-      <w:r>
-        <w:t>An introduction to ‘piped R’</w:t>
-      </w:r>
-    </w:p>
-    <w:p>
-      <w:r>
-        <w:t>To start with, consider these two lines of code:</w:t>
-      </w:r>
-    </w:p>
-    <w:p>
-      <w:pPr>
-        <w:rPr>
-          <w:rFonts w:ascii="Lucida Console" w:hAnsi="Lucida Console"/>
-        </w:rPr>
-      </w:pPr>
-      <w:proofErr w:type="gramStart"/>
-      <w:r>
-        <w:rPr>
-          <w:rFonts w:ascii="Lucida Console" w:hAnsi="Lucida Console"/>
-        </w:rPr>
-        <w:t>o</w:t>
-      </w:r>
-      <w:r>
-        <w:rPr>
-          <w:rFonts w:ascii="Lucida Console" w:hAnsi="Lucida Console"/>
-        </w:rPr>
-        <w:t>utput</w:t>
-      </w:r>
-      <w:proofErr w:type="gramEnd"/>
-      <w:r>
-        <w:rPr>
-          <w:rFonts w:ascii="Lucida Console" w:hAnsi="Lucida Console"/>
-        </w:rPr>
-        <w:t xml:space="preserve"> &lt;- </w:t>
-      </w:r>
-      <w:r>
-        <w:rPr>
-          <w:rFonts w:ascii="Lucida Console" w:hAnsi="Lucida Console"/>
-        </w:rPr>
-        <w:t xml:space="preserve">function_4(function_3(function_2(function_1(input, </w:t>
-      </w:r>
-      <w:proofErr w:type="spellStart"/>
-      <w:r>
-        <w:rPr>
-          <w:rFonts w:ascii="Lucida Console" w:hAnsi="Lucida Console"/>
-        </w:rPr>
-        <w:t>arg_a</w:t>
-      </w:r>
-      <w:proofErr w:type="spellEnd"/>
-      <w:r>
-        <w:rPr>
-          <w:rFonts w:ascii="Lucida Console" w:hAnsi="Lucida Console"/>
-        </w:rPr>
-        <w:t xml:space="preserve">), </w:t>
-      </w:r>
-      <w:proofErr w:type="spellStart"/>
-      <w:r>
-        <w:rPr>
-          <w:rFonts w:ascii="Lucida Console" w:hAnsi="Lucida Console"/>
-        </w:rPr>
-        <w:t>arg_c</w:t>
-      </w:r>
-      <w:proofErr w:type="spellEnd"/>
-      <w:r>
-        <w:rPr>
-          <w:rFonts w:ascii="Lucida Console" w:hAnsi="Lucida Console"/>
-        </w:rPr>
-        <w:t xml:space="preserve">, </w:t>
-      </w:r>
-      <w:proofErr w:type="spellStart"/>
-      <w:r>
-        <w:rPr>
-          <w:rFonts w:ascii="Lucida Console" w:hAnsi="Lucida Console"/>
-        </w:rPr>
-        <w:t>arg_d</w:t>
-      </w:r>
-      <w:proofErr w:type="spellEnd"/>
-      <w:r>
-        <w:rPr>
-          <w:rFonts w:ascii="Lucida Console" w:hAnsi="Lucida Console"/>
-        </w:rPr>
-        <w:t xml:space="preserve">), </w:t>
-      </w:r>
-      <w:proofErr w:type="spellStart"/>
-      <w:r>
-        <w:rPr>
-          <w:rFonts w:ascii="Lucida Console" w:hAnsi="Lucida Console"/>
-        </w:rPr>
-        <w:t>arg_b</w:t>
-      </w:r>
-      <w:proofErr w:type="spellEnd"/>
-      <w:r>
-        <w:rPr>
-          <w:rFonts w:ascii="Lucida Console" w:hAnsi="Lucida Console"/>
-        </w:rPr>
-        <w:t xml:space="preserve">), </w:t>
-      </w:r>
-      <w:proofErr w:type="spellStart"/>
-      <w:r>
-        <w:rPr>
-          <w:rFonts w:ascii="Lucida Console" w:hAnsi="Lucida Console"/>
-        </w:rPr>
-        <w:t>arg_f</w:t>
-      </w:r>
-      <w:proofErr w:type="spellEnd"/>
-      <w:r>
-        <w:rPr>
-          <w:rFonts w:ascii="Lucida Console" w:hAnsi="Lucida Console"/>
-        </w:rPr>
-        <w:t>)</w:t>
-      </w:r>
-    </w:p>
-    <w:p>
-      <w:pPr>
-        <w:rPr>
-          <w:rFonts w:ascii="Lucida Console" w:hAnsi="Lucida Console"/>
-        </w:rPr>
-      </w:pPr>
-    </w:p>
-    <w:p>
-      <w:pPr>
-        <w:rPr>
-          <w:rFonts w:ascii="Lucida Console" w:hAnsi="Lucida Console"/>
-        </w:rPr>
-      </w:pPr>
-      <w:proofErr w:type="gramStart"/>
-      <w:r>
-        <w:rPr>
-          <w:rFonts w:ascii="Lucida Console" w:hAnsi="Lucida Console"/>
-        </w:rPr>
-        <w:t>input</w:t>
-      </w:r>
-      <w:proofErr w:type="gramEnd"/>
-      <w:r>
-        <w:rPr>
-          <w:rFonts w:ascii="Lucida Console" w:hAnsi="Lucida Console"/>
-        </w:rPr>
-        <w:t xml:space="preserve"> %&gt;% function_1(</w:t>
-      </w:r>
-      <w:proofErr w:type="spellStart"/>
-      <w:r>
-        <w:rPr>
-          <w:rFonts w:ascii="Lucida Console" w:hAnsi="Lucida Console"/>
-        </w:rPr>
-        <w:t>arg_a</w:t>
-      </w:r>
-      <w:proofErr w:type="spellEnd"/>
-      <w:r>
-        <w:rPr>
-          <w:rFonts w:ascii="Lucida Console" w:hAnsi="Lucida Console"/>
-        </w:rPr>
-        <w:t>) %&gt;% function_2(</w:t>
-      </w:r>
-      <w:proofErr w:type="spellStart"/>
-      <w:r>
-        <w:rPr>
-          <w:rFonts w:ascii="Lucida Console" w:hAnsi="Lucida Console"/>
-        </w:rPr>
-        <w:t>arg_c</w:t>
-      </w:r>
-      <w:proofErr w:type="spellEnd"/>
-      <w:r>
-        <w:rPr>
-          <w:rFonts w:ascii="Lucida Console" w:hAnsi="Lucida Console"/>
-        </w:rPr>
-        <w:t xml:space="preserve">, </w:t>
-      </w:r>
-      <w:proofErr w:type="spellStart"/>
-      <w:r>
-        <w:rPr>
-          <w:rFonts w:ascii="Lucida Console" w:hAnsi="Lucida Console"/>
-        </w:rPr>
-        <w:t>arg_d</w:t>
-      </w:r>
-      <w:proofErr w:type="spellEnd"/>
-      <w:r>
-        <w:rPr>
-          <w:rFonts w:ascii="Lucida Console" w:hAnsi="Lucida Console"/>
-        </w:rPr>
-        <w:t>) %&gt;% function_3(</w:t>
-      </w:r>
-      <w:proofErr w:type="spellStart"/>
-      <w:r>
-        <w:rPr>
-          <w:rFonts w:ascii="Lucida Console" w:hAnsi="Lucida Console"/>
-        </w:rPr>
-        <w:t>arg_b</w:t>
-      </w:r>
-      <w:proofErr w:type="spellEnd"/>
-      <w:r>
-        <w:rPr>
-          <w:rFonts w:ascii="Lucida Console" w:hAnsi="Lucida Console"/>
-        </w:rPr>
-        <w:t>) %&gt;% function_4(</w:t>
-      </w:r>
-      <w:proofErr w:type="spellStart"/>
-      <w:r>
-        <w:rPr>
-          <w:rFonts w:ascii="Lucida Console" w:hAnsi="Lucida Console"/>
-        </w:rPr>
-        <w:t>arg_f</w:t>
-      </w:r>
-      <w:proofErr w:type="spellEnd"/>
-      <w:r>
-        <w:rPr>
-          <w:rFonts w:ascii="Lucida Console" w:hAnsi="Lucida Console"/>
-        </w:rPr>
-        <w:t>)</w:t>
-      </w:r>
-      <w:r>
-        <w:rPr>
-          <w:rFonts w:ascii="Lucida Console" w:hAnsi="Lucida Console"/>
-        </w:rPr>
-        <w:t xml:space="preserve"> -&gt; output</w:t>
-      </w:r>
-    </w:p>
-    <w:p>
-      <w:r>
-        <w:t>The second line of code is the ‘piped’ version of the first line of code. The pipe symbol is %</w:t>
-      </w:r>
-      <w:proofErr w:type="gramStart"/>
-      <w:r>
-        <w:t>&gt;%</w:t>
-      </w:r>
-      <w:proofErr w:type="gramEnd"/>
-      <w:r>
         <w:t>. Even with very limited knowledge of R or programming, it is easier to get a sense of what the piped version of the code is doing, as</w:t>
       </w:r>
       <w:r>
@@ -2802,7 +2838,6 @@
     </w:p>
     <w:p>
       <w:r>
-        <w:lastRenderedPageBreak/>
         <w:t xml:space="preserve"> In the first sentence above, the phrase ‘and then’ is equivalent to the %</w:t>
       </w:r>
       <w:proofErr w:type="gramStart"/>
@@ -4154,11 +4189,7 @@
       </w:r>
       <w:proofErr w:type="spellEnd"/>
       <w:r>
-        <w:t xml:space="preserve">, which performs cross tabulations; in both cases the </w:t>
-      </w:r>
-      <w:r>
-        <w:lastRenderedPageBreak/>
-        <w:t xml:space="preserve">first argument slot is reserved for a formula and </w:t>
+        <w:t xml:space="preserve">, which performs cross tabulations; in both cases the first argument slot is reserved for a formula and </w:t>
       </w:r>
       <w:r>
         <w:t xml:space="preserve">the second argument slot, named ‘data’, reserved for the input data. </w:t>
@@ -11240,26 +11271,12 @@
         </w:rPr>
         <w:t>”)</w:t>
       </w:r>
-    </w:p>
-    <w:p>
-      <w:r>
-        <w:t xml:space="preserve">The above code introduces a number of features of R which have not yet been discussed. The ‘names’ function extracts the ‘names’ attribute from the </w:t>
-      </w:r>
-      <w:proofErr w:type="spellStart"/>
-      <w:r>
-        <w:t>dataframe</w:t>
-      </w:r>
-      <w:proofErr w:type="spellEnd"/>
-      <w:r>
-        <w:t xml:space="preserve"> object, which is returned as a character vector. [1:3] locates the first three elements only of this vector. These three elements are assigned, respectively, the character strings “place”, “sex” and “</w:t>
-      </w:r>
-      <w:proofErr w:type="spellStart"/>
-      <w:r>
-        <w:t>age_and_health</w:t>
-      </w:r>
-      <w:proofErr w:type="spellEnd"/>
-      <w:r>
-        <w:t xml:space="preserve">” respectively. </w:t>
+      <w:r>
+        <w:rPr>
+          <w:rStyle w:val="FootnoteReference"/>
+          <w:rFonts w:ascii="Lucida Console" w:hAnsi="Lucida Console"/>
+        </w:rPr>
+        <w:footnoteReference w:id="13"/>
       </w:r>
     </w:p>
     <w:p>
@@ -11267,18 +11284,10 @@
         <w:t>If we now glimpse the table we can see that the</w:t>
       </w:r>
       <w:r>
-        <w:t xml:space="preserve">se first </w:t>
-      </w:r>
-      <w:proofErr w:type="gramStart"/>
-      <w:r>
-        <w:t xml:space="preserve">three </w:t>
-      </w:r>
-      <w:r>
-        <w:t xml:space="preserve"> variables</w:t>
-      </w:r>
-      <w:proofErr w:type="gramEnd"/>
-      <w:r>
-        <w:t xml:space="preserve"> have been named successfully. </w:t>
+        <w:t>se first three</w:t>
+      </w:r>
+      <w:r>
+        <w:t xml:space="preserve"> variables have been named successfully. </w:t>
       </w:r>
     </w:p>
     <w:p>
@@ -11574,6 +11583,9 @@
       </w:r>
     </w:p>
     <w:p>
+      <w:pPr>
+        <w:spacing w:line="240" w:lineRule="auto"/>
+      </w:pPr>
       <w:r>
         <w:t xml:space="preserve">The next thing I want to do is separate the contents of the </w:t>
       </w:r>
@@ -11583,32 +11595,127 @@
       </w:r>
       <w:proofErr w:type="spellEnd"/>
       <w:r>
-        <w:t xml:space="preserve"> variable into separate age columns and health columns. Fortunately, I can make use of a consistency in terms of how this column’s contents are labelled: firstly, the age group is listed</w:t>
-      </w:r>
-      <w:r>
-        <w:t xml:space="preserve">, then there is – symbol, and then the health status is listed. Another of </w:t>
-      </w:r>
-      <w:proofErr w:type="spellStart"/>
-      <w:r>
-        <w:t>tidyr’s</w:t>
-      </w:r>
-      <w:proofErr w:type="spellEnd"/>
-      <w:r>
-        <w:t xml:space="preserve"> functions, separate, </w:t>
-      </w:r>
-    </w:p>
-    <w:p/>
-    <w:p>
+        <w:t xml:space="preserve"> variable into separate age columns and health columns. Fortunately, I </w:t>
+      </w:r>
+      <w:r>
+        <w:t xml:space="preserve">think I can </w:t>
+      </w:r>
+      <w:r>
+        <w:t xml:space="preserve">make use of a consistency in </w:t>
+      </w:r>
+      <w:r>
+        <w:t>how these combined age and health terms are labelled: the age group is listed, followed by the ‘-</w:t>
+      </w:r>
+      <w:proofErr w:type="gramStart"/>
+      <w:r>
+        <w:t>‘ symbol</w:t>
+      </w:r>
+      <w:proofErr w:type="gramEnd"/>
+      <w:r>
+        <w:t>, and then the health status. The ‘-</w:t>
+      </w:r>
+      <w:proofErr w:type="gramStart"/>
+      <w:r>
+        <w:t>‘ character</w:t>
+      </w:r>
+      <w:proofErr w:type="gramEnd"/>
+      <w:r>
+        <w:t xml:space="preserve"> is a pattern that regex can be told to look out for; once this pattern has been identified, the next step is to separate the contents of the </w:t>
+      </w:r>
+      <w:proofErr w:type="spellStart"/>
+      <w:r>
+        <w:t>age_and_health</w:t>
+      </w:r>
+      <w:proofErr w:type="spellEnd"/>
+      <w:r>
+        <w:t xml:space="preserve"> column into two separate columns, age and health, with the age column containing the cell contents before the ‘-‘ symbol, and the health column containing the cell contents after the ‘-‘ symbol. </w:t>
+      </w:r>
+      <w:r>
+        <w:t xml:space="preserve">The separate function within </w:t>
+      </w:r>
+      <w:proofErr w:type="spellStart"/>
+      <w:r>
+        <w:t>tidyr</w:t>
+      </w:r>
+      <w:proofErr w:type="spellEnd"/>
+      <w:r>
+        <w:t xml:space="preserve"> is designed to do just this. The first four arguments to separate are as follows</w:t>
+      </w:r>
+    </w:p>
+    <w:p>
+      <w:pPr>
+        <w:spacing w:line="240" w:lineRule="auto"/>
+        <w:rPr>
+          <w:rFonts w:ascii="Lucida Console" w:hAnsi="Lucida Console"/>
+        </w:rPr>
+      </w:pPr>
+      <w:proofErr w:type="gramStart"/>
+      <w:r>
+        <w:rPr>
+          <w:rFonts w:ascii="Lucida Console" w:hAnsi="Lucida Console"/>
+        </w:rPr>
+        <w:t>separate(</w:t>
+      </w:r>
+      <w:proofErr w:type="gramEnd"/>
+      <w:r>
+        <w:rPr>
+          <w:rFonts w:ascii="Lucida Console" w:hAnsi="Lucida Console"/>
+        </w:rPr>
+        <w:t xml:space="preserve">data, col, into, </w:t>
+      </w:r>
+      <w:proofErr w:type="spellStart"/>
+      <w:r>
+        <w:rPr>
+          <w:rFonts w:ascii="Lucida Console" w:hAnsi="Lucida Console"/>
+        </w:rPr>
+        <w:t>sep</w:t>
+      </w:r>
+      <w:proofErr w:type="spellEnd"/>
+      <w:r>
+        <w:rPr>
+          <w:rFonts w:ascii="Lucida Console" w:hAnsi="Lucida Console"/>
+        </w:rPr>
+        <w:t>)</w:t>
+      </w:r>
+    </w:p>
+    <w:p>
+      <w:pPr>
+        <w:spacing w:line="240" w:lineRule="auto"/>
+      </w:pPr>
+      <w:r>
+        <w:t xml:space="preserve">The first argument is the input </w:t>
+      </w:r>
+      <w:proofErr w:type="spellStart"/>
+      <w:r>
+        <w:t>dataframe</w:t>
+      </w:r>
+      <w:proofErr w:type="spellEnd"/>
+      <w:r>
+        <w:t xml:space="preserve">, so receives the contents of the pipe and does not need to be specified formally when using piped code. The second argument, ‘col’, is the name of the column you want to split; the third argument takes the names of two or more columns that received the split or separated contents from column named in col; and the forth argument defines the symbol or pattern that should form the data split. </w:t>
+      </w:r>
+    </w:p>
+    <w:p>
+      <w:pPr>
+        <w:spacing w:line="240" w:lineRule="auto"/>
+      </w:pPr>
+      <w:r>
+        <w:t>Given the above, I add to the pipe as follows:</w:t>
+      </w:r>
+    </w:p>
+    <w:p>
+      <w:pPr>
+        <w:spacing w:line="240" w:lineRule="auto"/>
+      </w:pPr>
       <w:r>
         <w:rPr>
           <w:noProof/>
           <w:lang w:eastAsia="en-GB"/>
         </w:rPr>
         <w:drawing>
-          <wp:inline distT="0" distB="0" distL="0" distR="0" wp14:anchorId="7A3098B1" wp14:editId="059FEB6D">
-            <wp:extent cx="5731510" cy="2182495"/>
-            <wp:effectExtent l="0" t="0" r="2540" b="8255"/>
-            <wp:docPr id="78" name="Picture 78"/>
+          <wp:inline distT="0" distB="0" distL="0" distR="0" wp14:anchorId="26D07678" wp14:editId="1ED688FE">
+            <wp:extent cx="5731510" cy="763270"/>
+            <wp:effectExtent l="0" t="0" r="2540" b="0"/>
+            <wp:docPr id="58" name="Picture 58"/>
             <wp:cNvGraphicFramePr>
               <a:graphicFrameLocks xmlns:a="http://schemas.openxmlformats.org/drawingml/2006/main" noChangeAspect="1"/>
             </wp:cNvGraphicFramePr>
@@ -11628,7 +11735,7 @@
                   <pic:spPr>
                     <a:xfrm>
                       <a:off x="0" y="0"/>
-                      <a:ext cx="5731510" cy="2182495"/>
+                      <a:ext cx="5731510" cy="763270"/>
                     </a:xfrm>
                     <a:prstGeom prst="rect">
                       <a:avLst/>
@@ -11640,13 +11747,25 @@
           </wp:inline>
         </w:drawing>
       </w:r>
-      <w:bookmarkStart w:id="0" w:name="_GoBack"/>
-      <w:bookmarkEnd w:id="0"/>
-    </w:p>
-    <w:p/>
-    <w:p>
-      <w:r>
-        <w:t>Some of the problems with this dataset include:</w:t>
+    </w:p>
+    <w:p>
+      <w:pPr>
+        <w:spacing w:line="240" w:lineRule="auto"/>
+      </w:pPr>
+      <w:r>
+        <w:lastRenderedPageBreak/>
+        <w:t>Rather than separating the column as expected, however, this code produced an error message, saying that a large number of values could not be split: it seems rows 1 and 2 could not be split, but r</w:t>
+      </w:r>
+      <w:r>
+        <w:t xml:space="preserve">ows 3, 4, and 5 could be split. This error message provides a useful clue if we refer back to the previous output, which shows that the contents of the </w:t>
+      </w:r>
+      <w:proofErr w:type="spellStart"/>
+      <w:r>
+        <w:t>health_and_age</w:t>
+      </w:r>
+      <w:proofErr w:type="spellEnd"/>
+      <w:r>
+        <w:t xml:space="preserve"> column for the first five rows is:</w:t>
       </w:r>
     </w:p>
     <w:p>
@@ -11654,29 +11773,1986 @@
         <w:pStyle w:val="ListParagraph"/>
         <w:numPr>
           <w:ilvl w:val="0"/>
-          <w:numId w:val="15"/>
+          <w:numId w:val="22"/>
         </w:numPr>
-      </w:pPr>
+        <w:spacing w:line="240" w:lineRule="auto"/>
+      </w:pPr>
+      <w:r>
+        <w:t>ALL AGES</w:t>
+      </w:r>
+    </w:p>
+    <w:p>
+      <w:pPr>
+        <w:pStyle w:val="ListParagraph"/>
+        <w:numPr>
+          <w:ilvl w:val="0"/>
+          <w:numId w:val="22"/>
+        </w:numPr>
+        <w:spacing w:line="240" w:lineRule="auto"/>
+      </w:pPr>
+      <w:r>
+        <w:t>16 to 24</w:t>
+      </w:r>
+    </w:p>
+    <w:p>
+      <w:pPr>
+        <w:pStyle w:val="ListParagraph"/>
+        <w:numPr>
+          <w:ilvl w:val="0"/>
+          <w:numId w:val="22"/>
+        </w:numPr>
+        <w:spacing w:line="240" w:lineRule="auto"/>
+      </w:pPr>
+      <w:r>
+        <w:t>16 to 24 – Good Health</w:t>
+      </w:r>
+    </w:p>
+    <w:p>
+      <w:pPr>
+        <w:pStyle w:val="ListParagraph"/>
+        <w:numPr>
+          <w:ilvl w:val="0"/>
+          <w:numId w:val="22"/>
+        </w:numPr>
+        <w:spacing w:line="240" w:lineRule="auto"/>
+      </w:pPr>
+      <w:r>
+        <w:t>16 to 24 – Fairly Good Health</w:t>
+      </w:r>
+    </w:p>
+    <w:p>
+      <w:pPr>
+        <w:pStyle w:val="ListParagraph"/>
+        <w:numPr>
+          <w:ilvl w:val="0"/>
+          <w:numId w:val="22"/>
+        </w:numPr>
+        <w:spacing w:line="240" w:lineRule="auto"/>
+      </w:pPr>
+      <w:r>
+        <w:t>16 to 24 – Not Good Health</w:t>
+      </w:r>
+    </w:p>
+    <w:p>
+      <w:pPr>
+        <w:spacing w:line="240" w:lineRule="auto"/>
+      </w:pPr>
+      <w:r>
+        <w:t>The rows that failed therefore did not contain the ‘-</w:t>
+      </w:r>
+      <w:proofErr w:type="gramStart"/>
+      <w:r>
+        <w:t>‘ symbol</w:t>
+      </w:r>
+      <w:proofErr w:type="gramEnd"/>
+      <w:r>
+        <w:t xml:space="preserve"> that separate was looking for, and so the function did not know how to split these particular rows. There are at least two ways to resolve this issue:</w:t>
+      </w:r>
+    </w:p>
+    <w:p>
+      <w:pPr>
+        <w:pStyle w:val="ListParagraph"/>
+        <w:numPr>
+          <w:ilvl w:val="0"/>
+          <w:numId w:val="23"/>
+        </w:numPr>
+        <w:spacing w:line="240" w:lineRule="auto"/>
+      </w:pPr>
+      <w:r>
+        <w:t xml:space="preserve">Filter away all rows that do not contain the ‘-‘ symbol in the </w:t>
+      </w:r>
+      <w:proofErr w:type="spellStart"/>
+      <w:r>
+        <w:t>age_and_health</w:t>
+      </w:r>
+      <w:proofErr w:type="spellEnd"/>
+      <w:r>
+        <w:t xml:space="preserve"> column</w:t>
+      </w:r>
+      <w:r>
+        <w:rPr>
+          <w:rStyle w:val="FootnoteReference"/>
+        </w:rPr>
+        <w:footnoteReference w:id="14"/>
+      </w:r>
+    </w:p>
+    <w:p>
+      <w:pPr>
+        <w:pStyle w:val="ListParagraph"/>
+        <w:numPr>
+          <w:ilvl w:val="0"/>
+          <w:numId w:val="23"/>
+        </w:numPr>
+        <w:spacing w:line="240" w:lineRule="auto"/>
+      </w:pPr>
+      <w:r>
+        <w:t>Allow for separate to run even if it were not able to separate any particular row of the column of interest.</w:t>
+      </w:r>
+    </w:p>
+    <w:p>
+      <w:pPr>
+        <w:spacing w:line="240" w:lineRule="auto"/>
+      </w:pPr>
+      <w:r>
+        <w:t>If I look at the help file for the separate function, I can see information about the following argument:</w:t>
+      </w:r>
+    </w:p>
+    <w:p>
+      <w:pPr>
+        <w:spacing w:line="240" w:lineRule="auto"/>
+      </w:pPr>
+      <w:r>
+        <w:rPr>
+          <w:noProof/>
+          <w:lang w:eastAsia="en-GB"/>
+        </w:rPr>
+        <w:drawing>
+          <wp:inline distT="0" distB="0" distL="0" distR="0" wp14:anchorId="4BA524A4" wp14:editId="41024DCA">
+            <wp:extent cx="5731510" cy="963930"/>
+            <wp:effectExtent l="0" t="0" r="2540" b="7620"/>
+            <wp:docPr id="63" name="Picture 63"/>
+            <wp:cNvGraphicFramePr>
+              <a:graphicFrameLocks xmlns:a="http://schemas.openxmlformats.org/drawingml/2006/main" noChangeAspect="1"/>
+            </wp:cNvGraphicFramePr>
+            <a:graphic xmlns:a="http://schemas.openxmlformats.org/drawingml/2006/main">
+              <a:graphicData uri="http://schemas.openxmlformats.org/drawingml/2006/picture">
+                <pic:pic xmlns:pic="http://schemas.openxmlformats.org/drawingml/2006/picture">
+                  <pic:nvPicPr>
+                    <pic:cNvPr id="1" name=""/>
+                    <pic:cNvPicPr/>
+                  </pic:nvPicPr>
+                  <pic:blipFill>
+                    <a:blip r:embed="rId66"/>
+                    <a:stretch>
+                      <a:fillRect/>
+                    </a:stretch>
+                  </pic:blipFill>
+                  <pic:spPr>
+                    <a:xfrm>
+                      <a:off x="0" y="0"/>
+                      <a:ext cx="5731510" cy="963930"/>
+                    </a:xfrm>
+                    <a:prstGeom prst="rect">
+                      <a:avLst/>
+                    </a:prstGeom>
+                  </pic:spPr>
+                </pic:pic>
+              </a:graphicData>
+            </a:graphic>
+          </wp:inline>
+        </w:drawing>
+      </w:r>
+    </w:p>
+    <w:p>
+      <w:pPr>
+        <w:spacing w:line="240" w:lineRule="auto"/>
+      </w:pPr>
+      <w:r>
+        <w:t>Modifying this extra argument therefore allows the behaviour of separate to be changed. Here is the piped function if this argument is set to ‘drop’:</w:t>
+      </w:r>
+    </w:p>
+    <w:p>
+      <w:pPr>
+        <w:spacing w:line="240" w:lineRule="auto"/>
+      </w:pPr>
+      <w:r>
+        <w:rPr>
+          <w:noProof/>
+          <w:lang w:eastAsia="en-GB"/>
+        </w:rPr>
+        <w:drawing>
+          <wp:inline distT="0" distB="0" distL="0" distR="0" wp14:anchorId="49F008CE" wp14:editId="2959D4C5">
+            <wp:extent cx="5731510" cy="2216785"/>
+            <wp:effectExtent l="0" t="0" r="2540" b="0"/>
+            <wp:docPr id="64" name="Picture 64"/>
+            <wp:cNvGraphicFramePr>
+              <a:graphicFrameLocks xmlns:a="http://schemas.openxmlformats.org/drawingml/2006/main" noChangeAspect="1"/>
+            </wp:cNvGraphicFramePr>
+            <a:graphic xmlns:a="http://schemas.openxmlformats.org/drawingml/2006/main">
+              <a:graphicData uri="http://schemas.openxmlformats.org/drawingml/2006/picture">
+                <pic:pic xmlns:pic="http://schemas.openxmlformats.org/drawingml/2006/picture">
+                  <pic:nvPicPr>
+                    <pic:cNvPr id="1" name=""/>
+                    <pic:cNvPicPr/>
+                  </pic:nvPicPr>
+                  <pic:blipFill>
+                    <a:blip r:embed="rId67"/>
+                    <a:stretch>
+                      <a:fillRect/>
+                    </a:stretch>
+                  </pic:blipFill>
+                  <pic:spPr>
+                    <a:xfrm>
+                      <a:off x="0" y="0"/>
+                      <a:ext cx="5731510" cy="2216785"/>
+                    </a:xfrm>
+                    <a:prstGeom prst="rect">
+                      <a:avLst/>
+                    </a:prstGeom>
+                  </pic:spPr>
+                </pic:pic>
+              </a:graphicData>
+            </a:graphic>
+          </wp:inline>
+        </w:drawing>
+      </w:r>
+    </w:p>
+    <w:p>
+      <w:pPr>
+        <w:spacing w:line="240" w:lineRule="auto"/>
+      </w:pPr>
+      <w:r>
+        <w:t xml:space="preserve">As it happens, in this example changing the argument to ‘merge’ produces exactly the same output: when the split symbol (‘-‘) has not been identified, the second ‘into’ column is just left empty, meaning its cell contents becomes ‘NA’ (Not Applicable). This is not exactly what we want, but we are closer than we were. </w:t>
+      </w:r>
+    </w:p>
+    <w:p>
+      <w:pPr>
+        <w:spacing w:line="240" w:lineRule="auto"/>
+      </w:pPr>
+      <w:r>
+        <w:t xml:space="preserve">My next stage in tidying the age and health columns is to remove those rows with missing data. These are the cells marked NA in the health column. These can be removed using the filter function, </w:t>
+      </w:r>
       <w:r>
         <w:lastRenderedPageBreak/>
-        <w:t>The first three columns are not named, and are listed as [EMPTY] [EMPTY] [EMPTY]</w:t>
-      </w:r>
-    </w:p>
+        <w:t>which takes as its argument one or more conditions which rows in columns must satisfy in order for the row to be returned. Non-R users with some coding experience might assume that, as we are searching for those rows where the health cell does not contain NA, the filter criterion would be something like the following:</w:t>
+      </w:r>
+    </w:p>
+    <w:p>
+      <w:pPr>
+        <w:spacing w:line="240" w:lineRule="auto"/>
+        <w:rPr>
+          <w:rFonts w:ascii="Lucida Console" w:hAnsi="Lucida Console"/>
+        </w:rPr>
+      </w:pPr>
+      <w:proofErr w:type="gramStart"/>
+      <w:r>
+        <w:rPr>
+          <w:rFonts w:ascii="Lucida Console" w:hAnsi="Lucida Console"/>
+        </w:rPr>
+        <w:t>health !</w:t>
+      </w:r>
+      <w:proofErr w:type="gramEnd"/>
+      <w:r>
+        <w:rPr>
+          <w:rFonts w:ascii="Lucida Console" w:hAnsi="Lucida Console"/>
+        </w:rPr>
+        <w:t>= NA</w:t>
+      </w:r>
+    </w:p>
+    <w:p>
+      <w:pPr>
+        <w:spacing w:line="240" w:lineRule="auto"/>
+      </w:pPr>
+      <w:r>
+        <w:t xml:space="preserve">Where </w:t>
+      </w:r>
+      <w:proofErr w:type="gramStart"/>
+      <w:r>
+        <w:t>the !</w:t>
+      </w:r>
+      <w:proofErr w:type="gramEnd"/>
+      <w:r>
+        <w:t xml:space="preserve"> </w:t>
+      </w:r>
+      <w:proofErr w:type="gramStart"/>
+      <w:r>
+        <w:t>symbol</w:t>
+      </w:r>
+      <w:proofErr w:type="gramEnd"/>
+      <w:r>
+        <w:t xml:space="preserve"> indicates ‘not’. (i.e. “health is not equal to NA”.) However the NA value is interpreted differently to most values by R, and instead checking whether a cell contains NA as its contents requires a slightly different approach, usually using the is.na() function. This function </w:t>
+      </w:r>
+      <w:r>
+        <w:t xml:space="preserve">returns TRUE where cells contain NA, and FALSE otherwise. What we want, however, is the opposite of this result, so we want to take the output of </w:t>
+      </w:r>
+      <w:proofErr w:type="gramStart"/>
+      <w:r>
+        <w:t>is.na(</w:t>
+      </w:r>
+      <w:proofErr w:type="gramEnd"/>
+      <w:r>
+        <w:t>), and reverse TRUE to FALSE and FALSE to TRUE. Three ways of doing this are as follows:</w:t>
+      </w:r>
+    </w:p>
+    <w:p>
+      <w:pPr>
+        <w:spacing w:line="240" w:lineRule="auto"/>
+        <w:rPr>
+          <w:rFonts w:ascii="Lucida Console" w:hAnsi="Lucida Console"/>
+        </w:rPr>
+      </w:pPr>
+      <w:proofErr w:type="gramStart"/>
+      <w:r>
+        <w:rPr>
+          <w:rFonts w:ascii="Lucida Console" w:hAnsi="Lucida Console"/>
+        </w:rPr>
+        <w:t>is.na(</w:t>
+      </w:r>
+      <w:proofErr w:type="gramEnd"/>
+      <w:r>
+        <w:rPr>
+          <w:rFonts w:ascii="Lucida Console" w:hAnsi="Lucida Console"/>
+        </w:rPr>
+        <w:t>health) == FALSE</w:t>
+      </w:r>
+    </w:p>
+    <w:p>
+      <w:pPr>
+        <w:spacing w:line="240" w:lineRule="auto"/>
+        <w:rPr>
+          <w:rFonts w:ascii="Lucida Console" w:hAnsi="Lucida Console"/>
+        </w:rPr>
+      </w:pPr>
+      <w:proofErr w:type="gramStart"/>
+      <w:r>
+        <w:rPr>
+          <w:rFonts w:ascii="Lucida Console" w:hAnsi="Lucida Console"/>
+        </w:rPr>
+        <w:t>!(</w:t>
+      </w:r>
+      <w:proofErr w:type="gramEnd"/>
+      <w:r>
+        <w:rPr>
+          <w:rFonts w:ascii="Lucida Console" w:hAnsi="Lucida Console"/>
+        </w:rPr>
+        <w:t>is.na(health) == TRUE)</w:t>
+      </w:r>
+    </w:p>
+    <w:p>
+      <w:pPr>
+        <w:spacing w:line="240" w:lineRule="auto"/>
+        <w:rPr>
+          <w:rFonts w:ascii="Lucida Console" w:hAnsi="Lucida Console"/>
+        </w:rPr>
+      </w:pPr>
+      <w:r>
+        <w:rPr>
+          <w:rFonts w:ascii="Lucida Console" w:hAnsi="Lucida Console"/>
+        </w:rPr>
+        <w:t>!</w:t>
+      </w:r>
+      <w:proofErr w:type="gramStart"/>
+      <w:r>
+        <w:rPr>
+          <w:rFonts w:ascii="Lucida Console" w:hAnsi="Lucida Console"/>
+        </w:rPr>
+        <w:t>is.na(</w:t>
+      </w:r>
+      <w:proofErr w:type="gramEnd"/>
+      <w:r>
+        <w:rPr>
+          <w:rFonts w:ascii="Lucida Console" w:hAnsi="Lucida Console"/>
+        </w:rPr>
+        <w:t>health)</w:t>
+      </w:r>
+    </w:p>
+    <w:p>
+      <w:pPr>
+        <w:spacing w:line="240" w:lineRule="auto"/>
+      </w:pPr>
+      <w:r>
+        <w:t>The most concise and professional way of stating this criterion is the third expression, and you should prove to your own satisfaction that the three above statements are equivalent. Using this criterion to filter the data, we now ha</w:t>
+      </w:r>
+      <w:r>
+        <w:t>ve the following, which concludes our work on the age and health columns.</w:t>
+      </w:r>
+    </w:p>
+    <w:p>
+      <w:pPr>
+        <w:spacing w:line="240" w:lineRule="auto"/>
+      </w:pPr>
+      <w:r>
+        <w:rPr>
+          <w:noProof/>
+          <w:lang w:eastAsia="en-GB"/>
+        </w:rPr>
+        <w:drawing>
+          <wp:inline distT="0" distB="0" distL="0" distR="0" wp14:anchorId="71AEE5A9" wp14:editId="6C413625">
+            <wp:extent cx="5731510" cy="2215515"/>
+            <wp:effectExtent l="0" t="0" r="2540" b="0"/>
+            <wp:docPr id="68" name="Picture 68"/>
+            <wp:cNvGraphicFramePr>
+              <a:graphicFrameLocks xmlns:a="http://schemas.openxmlformats.org/drawingml/2006/main" noChangeAspect="1"/>
+            </wp:cNvGraphicFramePr>
+            <a:graphic xmlns:a="http://schemas.openxmlformats.org/drawingml/2006/main">
+              <a:graphicData uri="http://schemas.openxmlformats.org/drawingml/2006/picture">
+                <pic:pic xmlns:pic="http://schemas.openxmlformats.org/drawingml/2006/picture">
+                  <pic:nvPicPr>
+                    <pic:cNvPr id="1" name=""/>
+                    <pic:cNvPicPr/>
+                  </pic:nvPicPr>
+                  <pic:blipFill>
+                    <a:blip r:embed="rId68"/>
+                    <a:stretch>
+                      <a:fillRect/>
+                    </a:stretch>
+                  </pic:blipFill>
+                  <pic:spPr>
+                    <a:xfrm>
+                      <a:off x="0" y="0"/>
+                      <a:ext cx="5731510" cy="2215515"/>
+                    </a:xfrm>
+                    <a:prstGeom prst="rect">
+                      <a:avLst/>
+                    </a:prstGeom>
+                  </pic:spPr>
+                </pic:pic>
+              </a:graphicData>
+            </a:graphic>
+          </wp:inline>
+        </w:drawing>
+      </w:r>
+    </w:p>
+    <w:p>
+      <w:r>
+        <w:t>We now need to think carefully about the observational unit structure of the tidy data we are constructing</w:t>
+      </w:r>
+      <w:r>
+        <w:t xml:space="preserve"> for the variables sex, </w:t>
+      </w:r>
+      <w:proofErr w:type="spellStart"/>
+      <w:r>
+        <w:t>occupational_group</w:t>
+      </w:r>
+      <w:proofErr w:type="spellEnd"/>
+      <w:r>
+        <w:t>, and especially place. For the sex column the unique values are:</w:t>
+      </w:r>
+    </w:p>
+    <w:p>
+      <w:pPr>
+        <w:pStyle w:val="ListParagraph"/>
+        <w:numPr>
+          <w:ilvl w:val="0"/>
+          <w:numId w:val="24"/>
+        </w:numPr>
+      </w:pPr>
+      <w:r>
+        <w:t>ALL PEOPLE</w:t>
+      </w:r>
+    </w:p>
+    <w:p>
+      <w:pPr>
+        <w:pStyle w:val="ListParagraph"/>
+        <w:numPr>
+          <w:ilvl w:val="0"/>
+          <w:numId w:val="24"/>
+        </w:numPr>
+      </w:pPr>
+      <w:r>
+        <w:t>Female</w:t>
+      </w:r>
+    </w:p>
+    <w:p>
+      <w:pPr>
+        <w:pStyle w:val="ListParagraph"/>
+        <w:numPr>
+          <w:ilvl w:val="0"/>
+          <w:numId w:val="24"/>
+        </w:numPr>
+      </w:pPr>
+      <w:r>
+        <w:t>Male</w:t>
+      </w:r>
+    </w:p>
+    <w:p>
+      <w:r>
+        <w:t xml:space="preserve"> And similarly for </w:t>
+      </w:r>
+      <w:proofErr w:type="spellStart"/>
+      <w:r>
+        <w:t>occupational_group</w:t>
+      </w:r>
+      <w:proofErr w:type="spellEnd"/>
+      <w:r>
+        <w:t xml:space="preserve"> the unique values are ALL PEOPLE (all in upper case), followed by a list of occupational categorisations. As people are categorised as either male or female, and in this census table these are mutually exclusive and exhaustive categories, the ALL PEOPLE entries are derivable from rows that we have elsewhere, and so do not need to </w:t>
+      </w:r>
+      <w:proofErr w:type="gramStart"/>
+      <w:r>
+        <w:t>included</w:t>
+      </w:r>
+      <w:proofErr w:type="gramEnd"/>
+      <w:r>
+        <w:t xml:space="preserve"> separately. We can therefore filter out ALL PEOPLE from the sex column, by either filtering in ‘Male’ and ‘Female’, or filtering out ‘ALL PEOPLE’. We can check our reasoning by seeing if both of these filters produce output tables with the same number of rows: </w:t>
+      </w:r>
+    </w:p>
+    <w:p>
+      <w:r>
+        <w:rPr>
+          <w:noProof/>
+          <w:lang w:eastAsia="en-GB"/>
+        </w:rPr>
+        <w:lastRenderedPageBreak/>
+        <w:drawing>
+          <wp:inline distT="0" distB="0" distL="0" distR="0" wp14:anchorId="29E3422A" wp14:editId="3E6024B1">
+            <wp:extent cx="5731510" cy="4622165"/>
+            <wp:effectExtent l="0" t="0" r="2540" b="6985"/>
+            <wp:docPr id="79" name="Picture 79"/>
+            <wp:cNvGraphicFramePr>
+              <a:graphicFrameLocks xmlns:a="http://schemas.openxmlformats.org/drawingml/2006/main" noChangeAspect="1"/>
+            </wp:cNvGraphicFramePr>
+            <a:graphic xmlns:a="http://schemas.openxmlformats.org/drawingml/2006/main">
+              <a:graphicData uri="http://schemas.openxmlformats.org/drawingml/2006/picture">
+                <pic:pic xmlns:pic="http://schemas.openxmlformats.org/drawingml/2006/picture">
+                  <pic:nvPicPr>
+                    <pic:cNvPr id="1" name=""/>
+                    <pic:cNvPicPr/>
+                  </pic:nvPicPr>
+                  <pic:blipFill>
+                    <a:blip r:embed="rId69"/>
+                    <a:stretch>
+                      <a:fillRect/>
+                    </a:stretch>
+                  </pic:blipFill>
+                  <pic:spPr>
+                    <a:xfrm>
+                      <a:off x="0" y="0"/>
+                      <a:ext cx="5731510" cy="4622165"/>
+                    </a:xfrm>
+                    <a:prstGeom prst="rect">
+                      <a:avLst/>
+                    </a:prstGeom>
+                  </pic:spPr>
+                </pic:pic>
+              </a:graphicData>
+            </a:graphic>
+          </wp:inline>
+        </w:drawing>
+      </w:r>
+    </w:p>
+    <w:p>
+      <w:r>
+        <w:t>Both the first filter, filtering out “ALL PEOPLE”, and the second filter, filtering in either “Male” or “Female”, have produced output tables with the same number of rows, so I feel reasonabl</w:t>
+      </w:r>
+      <w:r>
+        <w:t>y</w:t>
+      </w:r>
+      <w:r>
+        <w:t xml:space="preserve"> confident that they have produced the same outputs.</w:t>
+      </w:r>
+    </w:p>
+    <w:tbl>
+      <w:tblPr>
+        <w:tblStyle w:val="TableGrid"/>
+        <w:tblW w:w="0" w:type="auto"/>
+        <w:tblLook w:val="04A0" w:firstRow="1" w:lastRow="0" w:firstColumn="1" w:lastColumn="0" w:noHBand="0" w:noVBand="1"/>
+      </w:tblPr>
+      <w:tblGrid>
+        <w:gridCol w:w="9016"/>
+      </w:tblGrid>
+      <w:tr>
+        <w:tc>
+          <w:tcPr>
+            <w:tcW w:w="9016" w:type="dxa"/>
+          </w:tcPr>
+          <w:p>
+            <w:pPr>
+              <w:rPr>
+                <w:b/>
+              </w:rPr>
+            </w:pPr>
+            <w:r>
+              <w:rPr>
+                <w:b/>
+              </w:rPr>
+              <w:t>The %in% operator</w:t>
+            </w:r>
+          </w:p>
+          <w:p/>
+          <w:p>
+            <w:r>
+              <w:t>In the second example above I have a filtered according to the following criterion:</w:t>
+            </w:r>
+          </w:p>
+          <w:p>
+            <w:pPr>
+              <w:rPr>
+                <w:rFonts w:ascii="Lucida Console" w:hAnsi="Lucida Console"/>
+              </w:rPr>
+            </w:pPr>
+            <w:r>
+              <w:rPr>
+                <w:rFonts w:ascii="Lucida Console" w:hAnsi="Lucida Console"/>
+              </w:rPr>
+              <w:t>sex %in% c(“Male”, “Female”)</w:t>
+            </w:r>
+          </w:p>
+          <w:p>
+            <w:r>
+              <w:t>The %in% operator takes the list of strings to its right, contained in the c() function, and searches for matches to any of these strings in the object to its left, returning TRUE if a match is found and FALSE otherwise. When there are just two or three strings to match, another approach would be:</w:t>
+            </w:r>
+          </w:p>
+          <w:p>
+            <w:pPr>
+              <w:rPr>
+                <w:rFonts w:ascii="Lucida Console" w:hAnsi="Lucida Console"/>
+              </w:rPr>
+            </w:pPr>
+            <w:r>
+              <w:rPr>
+                <w:rFonts w:ascii="Lucida Console" w:hAnsi="Lucida Console"/>
+              </w:rPr>
+              <w:t>sex == “Male” | sex == “Female”</w:t>
+            </w:r>
+          </w:p>
+          <w:p>
+            <w:r>
+              <w:t>Where the | symbol is R’s OR operator, returning TRUE if either criterion is satisfied. Where there are a large number of strings to match again</w:t>
+            </w:r>
+            <w:r>
+              <w:t>st</w:t>
+            </w:r>
+            <w:r>
+              <w:t xml:space="preserve">, however, the %in% operator becomes a much more concise way </w:t>
+            </w:r>
+            <w:r>
+              <w:t xml:space="preserve">for </w:t>
+            </w:r>
+            <w:r>
+              <w:t xml:space="preserve">specifying </w:t>
+            </w:r>
+            <w:r>
+              <w:t xml:space="preserve">the </w:t>
+            </w:r>
+            <w:r>
+              <w:t xml:space="preserve">criteria. </w:t>
+            </w:r>
+            <w:r>
+              <w:t xml:space="preserve">If there were a large number of strings to match against, and these are likely to be searched for multiple times, it can make sense to save the criteria string into an object beforehand, for example: </w:t>
+            </w:r>
+          </w:p>
+          <w:p>
+            <w:pPr>
+              <w:rPr>
+                <w:rFonts w:ascii="Lucida Console" w:hAnsi="Lucida Console"/>
+              </w:rPr>
+            </w:pPr>
+            <w:r>
+              <w:rPr>
+                <w:rFonts w:ascii="Lucida Console" w:hAnsi="Lucida Console"/>
+              </w:rPr>
+              <w:t xml:space="preserve">sexes &lt;- c(“Male”, “Female”) </w:t>
+            </w:r>
+            <w:r>
+              <w:rPr>
+                <w:rFonts w:ascii="Lucida Console" w:hAnsi="Lucida Console"/>
+              </w:rPr>
+              <w:t>#beforehand</w:t>
+            </w:r>
+          </w:p>
+          <w:p>
+            <w:pPr>
+              <w:rPr>
+                <w:rFonts w:ascii="Lucida Console" w:hAnsi="Lucida Console"/>
+              </w:rPr>
+            </w:pPr>
+            <w:r>
+              <w:rPr>
+                <w:rFonts w:ascii="Lucida Console" w:hAnsi="Lucida Console"/>
+              </w:rPr>
+              <w:t xml:space="preserve">sex %in% sexes </w:t>
+            </w:r>
+            <w:r>
+              <w:rPr>
+                <w:rFonts w:ascii="Lucida Console" w:hAnsi="Lucida Console"/>
+              </w:rPr>
+              <w:t xml:space="preserve"> # within the filter function</w:t>
+            </w:r>
+          </w:p>
+          <w:p/>
+        </w:tc>
+      </w:tr>
+    </w:tbl>
     <w:p/>
+    <w:p>
+      <w:r>
+        <w:t xml:space="preserve">The string “ALL PEOPLE” is also used in the </w:t>
+      </w:r>
+      <w:proofErr w:type="spellStart"/>
+      <w:r>
+        <w:rPr>
+          <w:rFonts w:ascii="Lucida Console" w:hAnsi="Lucida Console"/>
+        </w:rPr>
+        <w:t>occupational_group</w:t>
+      </w:r>
+      <w:proofErr w:type="spellEnd"/>
+      <w:r>
+        <w:t xml:space="preserve"> column to refer to all combined occupational groups. Again this information is superfluous as it can be recovered from data available in other rows, so should be filtered out. However, there are more than just two </w:t>
+      </w:r>
+      <w:r>
+        <w:lastRenderedPageBreak/>
+        <w:t>occupational group categories to filter in, so filtering out “ALL PEOPLE” is a much more concise way of expressing the filter criteria:</w:t>
+      </w:r>
+    </w:p>
+    <w:p>
+      <w:r>
+        <w:rPr>
+          <w:noProof/>
+          <w:lang w:eastAsia="en-GB"/>
+        </w:rPr>
+        <w:drawing>
+          <wp:inline distT="0" distB="0" distL="0" distR="0" wp14:anchorId="39B35376" wp14:editId="2B21D492">
+            <wp:extent cx="5731510" cy="2096135"/>
+            <wp:effectExtent l="0" t="0" r="2540" b="0"/>
+            <wp:docPr id="80" name="Picture 80"/>
+            <wp:cNvGraphicFramePr>
+              <a:graphicFrameLocks xmlns:a="http://schemas.openxmlformats.org/drawingml/2006/main" noChangeAspect="1"/>
+            </wp:cNvGraphicFramePr>
+            <a:graphic xmlns:a="http://schemas.openxmlformats.org/drawingml/2006/main">
+              <a:graphicData uri="http://schemas.openxmlformats.org/drawingml/2006/picture">
+                <pic:pic xmlns:pic="http://schemas.openxmlformats.org/drawingml/2006/picture">
+                  <pic:nvPicPr>
+                    <pic:cNvPr id="1" name=""/>
+                    <pic:cNvPicPr/>
+                  </pic:nvPicPr>
+                  <pic:blipFill>
+                    <a:blip r:embed="rId70"/>
+                    <a:stretch>
+                      <a:fillRect/>
+                    </a:stretch>
+                  </pic:blipFill>
+                  <pic:spPr>
+                    <a:xfrm>
+                      <a:off x="0" y="0"/>
+                      <a:ext cx="5731510" cy="2096135"/>
+                    </a:xfrm>
+                    <a:prstGeom prst="rect">
+                      <a:avLst/>
+                    </a:prstGeom>
+                  </pic:spPr>
+                </pic:pic>
+              </a:graphicData>
+            </a:graphic>
+          </wp:inline>
+        </w:drawing>
+      </w:r>
+    </w:p>
+    <w:p>
+      <w:r>
+        <w:t>Perhaps the trickiest decision to make is about the ‘place’ variable. Looking more carefully at the dataset we see that larger regions and places are written entirely in uppercase, whereas smaller areas are written using a combination of uppercase and lowercase symbols. Here is an example of this using the original table:</w:t>
+      </w:r>
+    </w:p>
     <w:p/>
     <w:p>
-      <w:pPr>
-        <w:pStyle w:val="Heading2"/>
-      </w:pPr>
+      <w:r>
+        <w:rPr>
+          <w:noProof/>
+          <w:lang w:eastAsia="en-GB"/>
+        </w:rPr>
+        <w:drawing>
+          <wp:inline distT="0" distB="0" distL="0" distR="0" wp14:anchorId="10E2A01E" wp14:editId="36392E51">
+            <wp:extent cx="5731510" cy="3468370"/>
+            <wp:effectExtent l="0" t="0" r="2540" b="0"/>
+            <wp:docPr id="69" name="Picture 69"/>
+            <wp:cNvGraphicFramePr>
+              <a:graphicFrameLocks xmlns:a="http://schemas.openxmlformats.org/drawingml/2006/main" noChangeAspect="1"/>
+            </wp:cNvGraphicFramePr>
+            <a:graphic xmlns:a="http://schemas.openxmlformats.org/drawingml/2006/main">
+              <a:graphicData uri="http://schemas.openxmlformats.org/drawingml/2006/picture">
+                <pic:pic xmlns:pic="http://schemas.openxmlformats.org/drawingml/2006/picture">
+                  <pic:nvPicPr>
+                    <pic:cNvPr id="1" name=""/>
+                    <pic:cNvPicPr/>
+                  </pic:nvPicPr>
+                  <pic:blipFill>
+                    <a:blip r:embed="rId71"/>
+                    <a:stretch>
+                      <a:fillRect/>
+                    </a:stretch>
+                  </pic:blipFill>
+                  <pic:spPr>
+                    <a:xfrm>
+                      <a:off x="0" y="0"/>
+                      <a:ext cx="5731510" cy="3468370"/>
+                    </a:xfrm>
+                    <a:prstGeom prst="rect">
+                      <a:avLst/>
+                    </a:prstGeom>
+                  </pic:spPr>
+                </pic:pic>
+              </a:graphicData>
+            </a:graphic>
+          </wp:inline>
+        </w:drawing>
+      </w:r>
+    </w:p>
+    <w:p>
+      <w:r>
+        <w:t xml:space="preserve">So long as the producers of the census table were consistent in this convention, we can use it to separate out rows referring to smaller areas from rows referring to larger areas. In my case, as I am concerned about the problems of making inferences based on small population sizes, I have decided to filter to include only the larger places. I know there is a Base R function, called </w:t>
+      </w:r>
+      <w:proofErr w:type="spellStart"/>
+      <w:proofErr w:type="gramStart"/>
+      <w:r>
+        <w:t>toupper</w:t>
+      </w:r>
+      <w:proofErr w:type="spellEnd"/>
+      <w:r>
+        <w:t>(</w:t>
+      </w:r>
+      <w:proofErr w:type="gramEnd"/>
+      <w:r>
+        <w:t>), which takes a string and converts all characters within it to uppercase. I can make use of this function to build yet another filter:</w:t>
+      </w:r>
+    </w:p>
+    <w:p>
+      <w:r>
+        <w:rPr>
+          <w:noProof/>
+          <w:lang w:eastAsia="en-GB"/>
+        </w:rPr>
+        <w:lastRenderedPageBreak/>
+        <w:drawing>
+          <wp:inline distT="0" distB="0" distL="0" distR="0" wp14:anchorId="4AB4115B" wp14:editId="1A09291D">
+            <wp:extent cx="5731510" cy="2198370"/>
+            <wp:effectExtent l="0" t="0" r="2540" b="0"/>
+            <wp:docPr id="81" name="Picture 81"/>
+            <wp:cNvGraphicFramePr>
+              <a:graphicFrameLocks xmlns:a="http://schemas.openxmlformats.org/drawingml/2006/main" noChangeAspect="1"/>
+            </wp:cNvGraphicFramePr>
+            <a:graphic xmlns:a="http://schemas.openxmlformats.org/drawingml/2006/main">
+              <a:graphicData uri="http://schemas.openxmlformats.org/drawingml/2006/picture">
+                <pic:pic xmlns:pic="http://schemas.openxmlformats.org/drawingml/2006/picture">
+                  <pic:nvPicPr>
+                    <pic:cNvPr id="1" name=""/>
+                    <pic:cNvPicPr/>
+                  </pic:nvPicPr>
+                  <pic:blipFill>
+                    <a:blip r:embed="rId72"/>
+                    <a:stretch>
+                      <a:fillRect/>
+                    </a:stretch>
+                  </pic:blipFill>
+                  <pic:spPr>
+                    <a:xfrm>
+                      <a:off x="0" y="0"/>
+                      <a:ext cx="5731510" cy="2198370"/>
+                    </a:xfrm>
+                    <a:prstGeom prst="rect">
+                      <a:avLst/>
+                    </a:prstGeom>
+                  </pic:spPr>
+                </pic:pic>
+              </a:graphicData>
+            </a:graphic>
+          </wp:inline>
+        </w:drawing>
+      </w:r>
+    </w:p>
+    <w:p>
+      <w:r>
+        <w:t xml:space="preserve">This filter criterion works because, if a place name is already written entirely in uppercase, then its contents will not change if all of its characters are converted to uppercase, so it will still match against itself. All other place names will be changed as a result of being passed to </w:t>
+      </w:r>
+      <w:proofErr w:type="spellStart"/>
+      <w:r>
+        <w:t>toupper</w:t>
+      </w:r>
+      <w:proofErr w:type="spellEnd"/>
+      <w:r>
+        <w:t xml:space="preserve">, and so no longer match against themselves, and will be filtered out. </w:t>
+      </w:r>
+    </w:p>
+    <w:p>
+      <w:r>
+        <w:t xml:space="preserve">This simple filter has got us most but not all of the way towards having tidy data, all using the same observational unit. We can see the issue in the first few rows, where the place name is SCOTLAND. In this particular example, a 2001 Census data table for Scotland, ‘SCOTLAND’ rows in the place variable are like the ‘ALL PEOPLE’ rows in sex and </w:t>
+      </w:r>
+      <w:proofErr w:type="spellStart"/>
+      <w:r>
+        <w:t>occupational_group</w:t>
+      </w:r>
+      <w:proofErr w:type="spellEnd"/>
+      <w:r>
+        <w:t>: they should be derivable from the contents of other rows, and so are not required. I therefore perform one final filter of place, removing rows containing SCOTLAND</w:t>
+      </w:r>
+    </w:p>
+    <w:p>
+      <w:r>
+        <w:rPr>
+          <w:noProof/>
+          <w:lang w:eastAsia="en-GB"/>
+        </w:rPr>
+        <w:drawing>
+          <wp:inline distT="0" distB="0" distL="0" distR="0" wp14:anchorId="2359170B" wp14:editId="73990791">
+            <wp:extent cx="5731510" cy="2192020"/>
+            <wp:effectExtent l="0" t="0" r="2540" b="0"/>
+            <wp:docPr id="82" name="Picture 82"/>
+            <wp:cNvGraphicFramePr>
+              <a:graphicFrameLocks xmlns:a="http://schemas.openxmlformats.org/drawingml/2006/main" noChangeAspect="1"/>
+            </wp:cNvGraphicFramePr>
+            <a:graphic xmlns:a="http://schemas.openxmlformats.org/drawingml/2006/main">
+              <a:graphicData uri="http://schemas.openxmlformats.org/drawingml/2006/picture">
+                <pic:pic xmlns:pic="http://schemas.openxmlformats.org/drawingml/2006/picture">
+                  <pic:nvPicPr>
+                    <pic:cNvPr id="1" name=""/>
+                    <pic:cNvPicPr/>
+                  </pic:nvPicPr>
+                  <pic:blipFill>
+                    <a:blip r:embed="rId73"/>
+                    <a:stretch>
+                      <a:fillRect/>
+                    </a:stretch>
+                  </pic:blipFill>
+                  <pic:spPr>
+                    <a:xfrm>
+                      <a:off x="0" y="0"/>
+                      <a:ext cx="5731510" cy="2192020"/>
+                    </a:xfrm>
+                    <a:prstGeom prst="rect">
+                      <a:avLst/>
+                    </a:prstGeom>
+                  </pic:spPr>
+                </pic:pic>
+              </a:graphicData>
+            </a:graphic>
+          </wp:inline>
+        </w:drawing>
+      </w:r>
+    </w:p>
+    <w:p>
+      <w:r>
+        <w:t xml:space="preserve">We now have a dataset that is very close to the tidy data target form: place refers to mutually exclusive and exhaustive parts of Scotland that are all of a similar scale, sex includes males and females, age contains only mutually exclusive age groups, health only mutually exclusive health statuses, and </w:t>
+      </w:r>
+      <w:proofErr w:type="spellStart"/>
+      <w:r>
+        <w:rPr>
+          <w:rFonts w:ascii="Lucida Console" w:hAnsi="Lucida Console"/>
+        </w:rPr>
+        <w:t>occupational_group</w:t>
+      </w:r>
+      <w:proofErr w:type="spellEnd"/>
+      <w:r>
+        <w:t xml:space="preserve"> only mutually exclusive occupational groups. Each of these variables is a ‘where’ variable indicating exactly what the ‘count’ variable refers to. </w:t>
+      </w:r>
+    </w:p>
+    <w:p>
+      <w:r>
+        <w:t xml:space="preserve">A couple of additional data tidying steps are either useful or necessary, however. Firstly, when we split the </w:t>
+      </w:r>
+      <w:proofErr w:type="spellStart"/>
+      <w:r>
+        <w:rPr>
+          <w:rFonts w:ascii="Lucida Console" w:hAnsi="Lucida Console"/>
+        </w:rPr>
+        <w:t>age_and_health</w:t>
+      </w:r>
+      <w:proofErr w:type="spellEnd"/>
+      <w:r>
+        <w:t xml:space="preserve"> column using the “-“ symbol, we split strings like “</w:t>
+      </w:r>
+      <w:r>
+        <w:rPr>
+          <w:rFonts w:ascii="Lucida Console" w:hAnsi="Lucida Console"/>
+        </w:rPr>
+        <w:t>16 to 24 – Good Health</w:t>
+      </w:r>
+      <w:r>
+        <w:t>” into “</w:t>
+      </w:r>
+      <w:r>
+        <w:rPr>
+          <w:rFonts w:ascii="Lucida Console" w:hAnsi="Lucida Console"/>
+        </w:rPr>
+        <w:t xml:space="preserve">16 to 24 </w:t>
+      </w:r>
+      <w:r>
+        <w:t xml:space="preserve">“ and </w:t>
+      </w:r>
+      <w:r>
+        <w:rPr>
+          <w:rFonts w:ascii="Lucida Console" w:hAnsi="Lucida Console"/>
+        </w:rPr>
+        <w:t>“ Good Health</w:t>
+      </w:r>
+      <w:r>
+        <w:t xml:space="preserve">” respectively, we have left a trailing whitespace character at the end of the age column cells, and a leading whitespace character at the start of the health column cells. </w:t>
+      </w:r>
+      <w:r>
+        <w:t>This means if we</w:t>
+      </w:r>
+      <w:r>
+        <w:t xml:space="preserve"> were to filter on, for example, </w:t>
+      </w:r>
+      <w:r>
+        <w:rPr>
+          <w:rFonts w:ascii="Lucida Console" w:hAnsi="Lucida Console"/>
+        </w:rPr>
+        <w:t>age == “16 to 24”</w:t>
+      </w:r>
+      <w:r>
+        <w:t xml:space="preserve"> or </w:t>
+      </w:r>
+      <w:r>
+        <w:rPr>
+          <w:rFonts w:ascii="Lucida Console" w:hAnsi="Lucida Console"/>
+        </w:rPr>
+        <w:t>health == “Good Health”</w:t>
+      </w:r>
+      <w:r>
+        <w:t xml:space="preserve">, we would return zero rows in either case, because the </w:t>
+      </w:r>
+      <w:r>
+        <w:lastRenderedPageBreak/>
+        <w:t xml:space="preserve">trailing and leading whitespace characters mean </w:t>
+      </w:r>
+      <w:r>
+        <w:t xml:space="preserve">the strings are different. We can use the </w:t>
+      </w:r>
+      <w:proofErr w:type="spellStart"/>
+      <w:r>
+        <w:rPr>
+          <w:rFonts w:ascii="Lucida Console" w:hAnsi="Lucida Console"/>
+        </w:rPr>
+        <w:t>str_trim</w:t>
+      </w:r>
+      <w:proofErr w:type="spellEnd"/>
+      <w:r>
+        <w:t xml:space="preserve"> function encountered earlier for this: </w:t>
+      </w:r>
+    </w:p>
+    <w:p>
+      <w:r>
+        <w:rPr>
+          <w:noProof/>
+          <w:lang w:eastAsia="en-GB"/>
+        </w:rPr>
+        <w:drawing>
+          <wp:inline distT="0" distB="0" distL="0" distR="0" wp14:anchorId="3544EA89" wp14:editId="20D87613">
+            <wp:extent cx="5731510" cy="2640965"/>
+            <wp:effectExtent l="0" t="0" r="2540" b="6985"/>
+            <wp:docPr id="83" name="Picture 83"/>
+            <wp:cNvGraphicFramePr>
+              <a:graphicFrameLocks xmlns:a="http://schemas.openxmlformats.org/drawingml/2006/main" noChangeAspect="1"/>
+            </wp:cNvGraphicFramePr>
+            <a:graphic xmlns:a="http://schemas.openxmlformats.org/drawingml/2006/main">
+              <a:graphicData uri="http://schemas.openxmlformats.org/drawingml/2006/picture">
+                <pic:pic xmlns:pic="http://schemas.openxmlformats.org/drawingml/2006/picture">
+                  <pic:nvPicPr>
+                    <pic:cNvPr id="1" name=""/>
+                    <pic:cNvPicPr/>
+                  </pic:nvPicPr>
+                  <pic:blipFill>
+                    <a:blip r:embed="rId74"/>
+                    <a:stretch>
+                      <a:fillRect/>
+                    </a:stretch>
+                  </pic:blipFill>
+                  <pic:spPr>
+                    <a:xfrm>
+                      <a:off x="0" y="0"/>
+                      <a:ext cx="5731510" cy="2640965"/>
+                    </a:xfrm>
+                    <a:prstGeom prst="rect">
+                      <a:avLst/>
+                    </a:prstGeom>
+                  </pic:spPr>
+                </pic:pic>
+              </a:graphicData>
+            </a:graphic>
+          </wp:inline>
+        </w:drawing>
+      </w:r>
+    </w:p>
+    <w:p/>
+    <w:tbl>
+      <w:tblPr>
+        <w:tblStyle w:val="TableGrid"/>
+        <w:tblW w:w="0" w:type="auto"/>
+        <w:tblLook w:val="04A0" w:firstRow="1" w:lastRow="0" w:firstColumn="1" w:lastColumn="0" w:noHBand="0" w:noVBand="1"/>
+      </w:tblPr>
+      <w:tblGrid>
+        <w:gridCol w:w="9016"/>
+      </w:tblGrid>
+      <w:tr>
+        <w:tc>
+          <w:tcPr>
+            <w:tcW w:w="9016" w:type="dxa"/>
+          </w:tcPr>
+          <w:p>
+            <w:pPr>
+              <w:rPr>
+                <w:b/>
+              </w:rPr>
+            </w:pPr>
+            <w:r>
+              <w:rPr>
+                <w:b/>
+              </w:rPr>
+              <w:t xml:space="preserve">Introducing </w:t>
+            </w:r>
+            <w:proofErr w:type="spellStart"/>
+            <w:r>
+              <w:rPr>
+                <w:b/>
+              </w:rPr>
+              <w:t>mutate_each</w:t>
+            </w:r>
+            <w:proofErr w:type="spellEnd"/>
+          </w:p>
+          <w:p>
+            <w:pPr>
+              <w:rPr>
+                <w:b/>
+              </w:rPr>
+            </w:pPr>
+          </w:p>
+          <w:p>
+            <w:r>
+              <w:t>In the example above we wanted to perform the same function on two separate columns. If we were to use mutate to do this for all of the columns, we would have to write something like</w:t>
+            </w:r>
+          </w:p>
+          <w:p/>
+          <w:p>
+            <w:pPr>
+              <w:rPr>
+                <w:rFonts w:ascii="Lucida Console" w:hAnsi="Lucida Console"/>
+              </w:rPr>
+            </w:pPr>
+            <w:r>
+              <w:rPr>
+                <w:rFonts w:ascii="Lucida Console" w:hAnsi="Lucida Console"/>
+              </w:rPr>
+              <w:t>mutate(</w:t>
+            </w:r>
+          </w:p>
+          <w:p>
+            <w:pPr>
+              <w:rPr>
+                <w:rFonts w:ascii="Lucida Console" w:hAnsi="Lucida Console"/>
+              </w:rPr>
+            </w:pPr>
+            <w:r>
+              <w:rPr>
+                <w:rFonts w:ascii="Lucida Console" w:hAnsi="Lucida Console"/>
+              </w:rPr>
+              <w:t xml:space="preserve">  place = </w:t>
+            </w:r>
+            <w:proofErr w:type="spellStart"/>
+            <w:r>
+              <w:rPr>
+                <w:rFonts w:ascii="Lucida Console" w:hAnsi="Lucida Console"/>
+              </w:rPr>
+              <w:t>str_trim</w:t>
+            </w:r>
+            <w:proofErr w:type="spellEnd"/>
+            <w:r>
+              <w:rPr>
+                <w:rFonts w:ascii="Lucida Console" w:hAnsi="Lucida Console"/>
+              </w:rPr>
+              <w:t>(place),</w:t>
+            </w:r>
+          </w:p>
+          <w:p>
+            <w:pPr>
+              <w:rPr>
+                <w:rFonts w:ascii="Lucida Console" w:hAnsi="Lucida Console"/>
+              </w:rPr>
+            </w:pPr>
+            <w:r>
+              <w:rPr>
+                <w:rFonts w:ascii="Lucida Console" w:hAnsi="Lucida Console"/>
+              </w:rPr>
+              <w:t xml:space="preserve">  sex = </w:t>
+            </w:r>
+            <w:proofErr w:type="spellStart"/>
+            <w:r>
+              <w:rPr>
+                <w:rFonts w:ascii="Lucida Console" w:hAnsi="Lucida Console"/>
+              </w:rPr>
+              <w:t>str_trim</w:t>
+            </w:r>
+            <w:proofErr w:type="spellEnd"/>
+            <w:r>
+              <w:rPr>
+                <w:rFonts w:ascii="Lucida Console" w:hAnsi="Lucida Console"/>
+              </w:rPr>
+              <w:t>(</w:t>
+            </w:r>
+            <w:r>
+              <w:rPr>
+                <w:rFonts w:ascii="Lucida Console" w:hAnsi="Lucida Console"/>
+              </w:rPr>
+              <w:t>sex</w:t>
+            </w:r>
+            <w:r>
+              <w:rPr>
+                <w:rFonts w:ascii="Lucida Console" w:hAnsi="Lucida Console"/>
+              </w:rPr>
+              <w:t>),</w:t>
+            </w:r>
+          </w:p>
+          <w:p>
+            <w:pPr>
+              <w:rPr>
+                <w:rFonts w:ascii="Lucida Console" w:hAnsi="Lucida Console"/>
+              </w:rPr>
+            </w:pPr>
+            <w:r>
+              <w:rPr>
+                <w:rFonts w:ascii="Lucida Console" w:hAnsi="Lucida Console"/>
+              </w:rPr>
+              <w:t xml:space="preserve">  age = </w:t>
+            </w:r>
+            <w:proofErr w:type="spellStart"/>
+            <w:r>
+              <w:rPr>
+                <w:rFonts w:ascii="Lucida Console" w:hAnsi="Lucida Console"/>
+              </w:rPr>
+              <w:t>str_trim</w:t>
+            </w:r>
+            <w:proofErr w:type="spellEnd"/>
+            <w:r>
+              <w:rPr>
+                <w:rFonts w:ascii="Lucida Console" w:hAnsi="Lucida Console"/>
+              </w:rPr>
+              <w:t>(age),</w:t>
+            </w:r>
+          </w:p>
+          <w:p>
+            <w:pPr>
+              <w:rPr>
+                <w:rFonts w:ascii="Lucida Console" w:hAnsi="Lucida Console"/>
+              </w:rPr>
+            </w:pPr>
+            <w:r>
+              <w:rPr>
+                <w:rFonts w:ascii="Lucida Console" w:hAnsi="Lucida Console"/>
+              </w:rPr>
+              <w:t xml:space="preserve">  health = </w:t>
+            </w:r>
+            <w:proofErr w:type="spellStart"/>
+            <w:r>
+              <w:rPr>
+                <w:rFonts w:ascii="Lucida Console" w:hAnsi="Lucida Console"/>
+              </w:rPr>
+              <w:t>str_trim</w:t>
+            </w:r>
+            <w:proofErr w:type="spellEnd"/>
+            <w:r>
+              <w:rPr>
+                <w:rFonts w:ascii="Lucida Console" w:hAnsi="Lucida Console"/>
+              </w:rPr>
+              <w:t>(health),</w:t>
+            </w:r>
+          </w:p>
+          <w:p>
+            <w:pPr>
+              <w:rPr>
+                <w:rFonts w:ascii="Lucida Console" w:hAnsi="Lucida Console"/>
+              </w:rPr>
+            </w:pPr>
+            <w:r>
+              <w:rPr>
+                <w:rFonts w:ascii="Lucida Console" w:hAnsi="Lucida Console"/>
+              </w:rPr>
+              <w:t xml:space="preserve">  </w:t>
+            </w:r>
+            <w:proofErr w:type="spellStart"/>
+            <w:r>
+              <w:rPr>
+                <w:rFonts w:ascii="Lucida Console" w:hAnsi="Lucida Console"/>
+              </w:rPr>
+              <w:t>occupational_group</w:t>
+            </w:r>
+            <w:proofErr w:type="spellEnd"/>
+            <w:r>
+              <w:rPr>
+                <w:rFonts w:ascii="Lucida Console" w:hAnsi="Lucida Console"/>
+              </w:rPr>
+              <w:t xml:space="preserve"> = </w:t>
+            </w:r>
+            <w:proofErr w:type="spellStart"/>
+            <w:r>
+              <w:rPr>
+                <w:rFonts w:ascii="Lucida Console" w:hAnsi="Lucida Console"/>
+              </w:rPr>
+              <w:t>str_trim</w:t>
+            </w:r>
+            <w:proofErr w:type="spellEnd"/>
+            <w:r>
+              <w:rPr>
+                <w:rFonts w:ascii="Lucida Console" w:hAnsi="Lucida Console"/>
+              </w:rPr>
+              <w:t>(</w:t>
+            </w:r>
+            <w:proofErr w:type="spellStart"/>
+            <w:r>
+              <w:rPr>
+                <w:rFonts w:ascii="Lucida Console" w:hAnsi="Lucida Console"/>
+              </w:rPr>
+              <w:t>occupational_group</w:t>
+            </w:r>
+            <w:proofErr w:type="spellEnd"/>
+            <w:r>
+              <w:rPr>
+                <w:rFonts w:ascii="Lucida Console" w:hAnsi="Lucida Console"/>
+              </w:rPr>
+              <w:t>),</w:t>
+            </w:r>
+          </w:p>
+          <w:p>
+            <w:pPr>
+              <w:rPr>
+                <w:rFonts w:ascii="Lucida Console" w:hAnsi="Lucida Console"/>
+              </w:rPr>
+            </w:pPr>
+            <w:r>
+              <w:rPr>
+                <w:rFonts w:ascii="Lucida Console" w:hAnsi="Lucida Console"/>
+              </w:rPr>
+              <w:t xml:space="preserve">  count = </w:t>
+            </w:r>
+            <w:proofErr w:type="spellStart"/>
+            <w:r>
+              <w:rPr>
+                <w:rFonts w:ascii="Lucida Console" w:hAnsi="Lucida Console"/>
+              </w:rPr>
+              <w:t>str_trim</w:t>
+            </w:r>
+            <w:proofErr w:type="spellEnd"/>
+            <w:r>
+              <w:rPr>
+                <w:rFonts w:ascii="Lucida Console" w:hAnsi="Lucida Console"/>
+              </w:rPr>
+              <w:t>(count)</w:t>
+            </w:r>
+          </w:p>
+          <w:p>
+            <w:pPr>
+              <w:rPr>
+                <w:rFonts w:ascii="Lucida Console" w:hAnsi="Lucida Console"/>
+              </w:rPr>
+            </w:pPr>
+            <w:r>
+              <w:rPr>
+                <w:rFonts w:ascii="Lucida Console" w:hAnsi="Lucida Console"/>
+              </w:rPr>
+              <w:t>)</w:t>
+            </w:r>
+          </w:p>
+          <w:p>
+            <w:pPr>
+              <w:rPr>
+                <w:rFonts w:ascii="Lucida Console" w:hAnsi="Lucida Console"/>
+              </w:rPr>
+            </w:pPr>
+          </w:p>
+          <w:p>
+            <w:r>
+              <w:t xml:space="preserve">This is not particularly concise code, and creates some scope for coding errors. (For example, in the above I had accidentally typed </w:t>
+            </w:r>
+            <w:r>
+              <w:rPr>
+                <w:rFonts w:ascii="Lucida Console" w:hAnsi="Lucida Console"/>
+              </w:rPr>
+              <w:t xml:space="preserve">sex = </w:t>
+            </w:r>
+            <w:proofErr w:type="spellStart"/>
+            <w:r>
+              <w:rPr>
+                <w:rFonts w:ascii="Lucida Console" w:hAnsi="Lucida Console"/>
+              </w:rPr>
+              <w:t>str_</w:t>
+            </w:r>
+            <w:proofErr w:type="gramStart"/>
+            <w:r>
+              <w:rPr>
+                <w:rFonts w:ascii="Lucida Console" w:hAnsi="Lucida Console"/>
+              </w:rPr>
+              <w:t>trim</w:t>
+            </w:r>
+            <w:proofErr w:type="spellEnd"/>
+            <w:r>
+              <w:rPr>
+                <w:rFonts w:ascii="Lucida Console" w:hAnsi="Lucida Console"/>
+              </w:rPr>
+              <w:t>(</w:t>
+            </w:r>
+            <w:proofErr w:type="gramEnd"/>
+            <w:r>
+              <w:rPr>
+                <w:rFonts w:ascii="Lucida Console" w:hAnsi="Lucida Console"/>
+              </w:rPr>
+              <w:t>place)</w:t>
+            </w:r>
+            <w:r>
+              <w:t xml:space="preserve"> before noticing this typo and correcting it. If I had not then this error would have led to difficulties later on.) In cases where the same function is being applied to many or all columns of a </w:t>
+            </w:r>
+            <w:proofErr w:type="spellStart"/>
+            <w:r>
+              <w:t>dataframe</w:t>
+            </w:r>
+            <w:proofErr w:type="spellEnd"/>
+            <w:r>
+              <w:t xml:space="preserve">, the </w:t>
+            </w:r>
+            <w:proofErr w:type="spellStart"/>
+            <w:r>
+              <w:t>mutate_each</w:t>
+            </w:r>
+            <w:proofErr w:type="spellEnd"/>
+            <w:r>
+              <w:t xml:space="preserve"> function can be used instead. The equivalent way to write out the above using </w:t>
+            </w:r>
+            <w:proofErr w:type="spellStart"/>
+            <w:r>
+              <w:t>mutate_each</w:t>
+            </w:r>
+            <w:proofErr w:type="spellEnd"/>
+            <w:r>
+              <w:t xml:space="preserve"> is </w:t>
+            </w:r>
+          </w:p>
+          <w:p/>
+          <w:p>
+            <w:pPr>
+              <w:rPr>
+                <w:rFonts w:ascii="Lucida Console" w:hAnsi="Lucida Console"/>
+              </w:rPr>
+            </w:pPr>
+            <w:proofErr w:type="spellStart"/>
+            <w:r>
+              <w:rPr>
+                <w:rFonts w:ascii="Lucida Console" w:hAnsi="Lucida Console"/>
+              </w:rPr>
+              <w:t>mutate_each</w:t>
+            </w:r>
+            <w:proofErr w:type="spellEnd"/>
+            <w:r>
+              <w:rPr>
+                <w:rFonts w:ascii="Lucida Console" w:hAnsi="Lucida Console"/>
+              </w:rPr>
+              <w:t>(funs(</w:t>
+            </w:r>
+            <w:proofErr w:type="spellStart"/>
+            <w:r>
+              <w:rPr>
+                <w:rFonts w:ascii="Lucida Console" w:hAnsi="Lucida Console"/>
+              </w:rPr>
+              <w:t>str_trim</w:t>
+            </w:r>
+            <w:proofErr w:type="spellEnd"/>
+            <w:r>
+              <w:rPr>
+                <w:rFonts w:ascii="Lucida Console" w:hAnsi="Lucida Console"/>
+              </w:rPr>
+              <w:t>))</w:t>
+            </w:r>
+          </w:p>
+          <w:p>
+            <w:pPr>
+              <w:rPr>
+                <w:rFonts w:ascii="Lucida Console" w:hAnsi="Lucida Console"/>
+              </w:rPr>
+            </w:pPr>
+          </w:p>
+          <w:p>
+            <w:r>
+              <w:t xml:space="preserve">In </w:t>
+            </w:r>
+            <w:proofErr w:type="spellStart"/>
+            <w:r>
+              <w:t>mutate_each</w:t>
+            </w:r>
+            <w:proofErr w:type="spellEnd"/>
+            <w:r>
+              <w:t xml:space="preserve">, the function or functions to apply need to be enclosed within a function called funs. Additional arguments can be used to specify, either inclusively or exclusively, which columns the function within </w:t>
+            </w:r>
+            <w:proofErr w:type="spellStart"/>
+            <w:r>
+              <w:t>funs</w:t>
+            </w:r>
+            <w:proofErr w:type="spellEnd"/>
+            <w:r>
+              <w:t xml:space="preserve"> should be applied to. For example, if I wanted to apply the function </w:t>
+            </w:r>
+            <w:proofErr w:type="spellStart"/>
+            <w:r>
+              <w:t>str_trim</w:t>
+            </w:r>
+            <w:proofErr w:type="spellEnd"/>
+            <w:r>
+              <w:t xml:space="preserve"> to all columns except count, then I would type:</w:t>
+            </w:r>
+          </w:p>
+          <w:p/>
+          <w:p>
+            <w:pPr>
+              <w:rPr>
+                <w:rFonts w:ascii="Lucida Console" w:hAnsi="Lucida Console"/>
+              </w:rPr>
+            </w:pPr>
+            <w:proofErr w:type="spellStart"/>
+            <w:r>
+              <w:rPr>
+                <w:rFonts w:ascii="Lucida Console" w:hAnsi="Lucida Console"/>
+              </w:rPr>
+              <w:t>mutate_each</w:t>
+            </w:r>
+            <w:proofErr w:type="spellEnd"/>
+            <w:r>
+              <w:rPr>
+                <w:rFonts w:ascii="Lucida Console" w:hAnsi="Lucida Console"/>
+              </w:rPr>
+              <w:t>(funs(</w:t>
+            </w:r>
+            <w:proofErr w:type="spellStart"/>
+            <w:r>
+              <w:rPr>
+                <w:rFonts w:ascii="Lucida Console" w:hAnsi="Lucida Console"/>
+              </w:rPr>
+              <w:t>str_trim</w:t>
+            </w:r>
+            <w:proofErr w:type="spellEnd"/>
+            <w:r>
+              <w:rPr>
+                <w:rFonts w:ascii="Lucida Console" w:hAnsi="Lucida Console"/>
+              </w:rPr>
+              <w:t>)</w:t>
+            </w:r>
+            <w:r>
+              <w:rPr>
+                <w:rFonts w:ascii="Lucida Console" w:hAnsi="Lucida Console"/>
+              </w:rPr>
+              <w:t>, -count</w:t>
+            </w:r>
+            <w:r>
+              <w:rPr>
+                <w:rFonts w:ascii="Lucida Console" w:hAnsi="Lucida Console"/>
+              </w:rPr>
+              <w:t>)</w:t>
+            </w:r>
+          </w:p>
+          <w:p/>
+        </w:tc>
+      </w:tr>
+    </w:tbl>
+    <w:p/>
+    <w:p>
+      <w:r>
+        <w:t>Our data table is now almost as we want it, except for one thing, which we can spot if we ‘glimpse’ the data:</w:t>
+      </w:r>
+    </w:p>
+    <w:p>
+      <w:r>
+        <w:rPr>
+          <w:noProof/>
+          <w:lang w:eastAsia="en-GB"/>
+        </w:rPr>
+        <w:lastRenderedPageBreak/>
+        <w:drawing>
+          <wp:inline distT="0" distB="0" distL="0" distR="0" wp14:anchorId="6F95A8C4" wp14:editId="3BCB5F6F">
+            <wp:extent cx="5731510" cy="1985010"/>
+            <wp:effectExtent l="0" t="0" r="2540" b="0"/>
+            <wp:docPr id="85" name="Picture 85"/>
+            <wp:cNvGraphicFramePr>
+              <a:graphicFrameLocks xmlns:a="http://schemas.openxmlformats.org/drawingml/2006/main" noChangeAspect="1"/>
+            </wp:cNvGraphicFramePr>
+            <a:graphic xmlns:a="http://schemas.openxmlformats.org/drawingml/2006/main">
+              <a:graphicData uri="http://schemas.openxmlformats.org/drawingml/2006/picture">
+                <pic:pic xmlns:pic="http://schemas.openxmlformats.org/drawingml/2006/picture">
+                  <pic:nvPicPr>
+                    <pic:cNvPr id="1" name=""/>
+                    <pic:cNvPicPr/>
+                  </pic:nvPicPr>
+                  <pic:blipFill>
+                    <a:blip r:embed="rId75"/>
+                    <a:stretch>
+                      <a:fillRect/>
+                    </a:stretch>
+                  </pic:blipFill>
+                  <pic:spPr>
+                    <a:xfrm>
+                      <a:off x="0" y="0"/>
+                      <a:ext cx="5731510" cy="1985010"/>
+                    </a:xfrm>
+                    <a:prstGeom prst="rect">
+                      <a:avLst/>
+                    </a:prstGeom>
+                  </pic:spPr>
+                </pic:pic>
+              </a:graphicData>
+            </a:graphic>
+          </wp:inline>
+        </w:drawing>
+      </w:r>
+    </w:p>
+    <w:p>
+      <w:r>
+        <w:t xml:space="preserve">The count column is still classified as of type character rather than as a number. If we remember back to when we loaded the data, we made a tactical decision to load each of the then 16 columns of the data in as columns, so as to be able to handle the use in the table of the ‘-‘ symbol to represent values of 0. The contents of 12 of the original columns are now contained in just one column, ‘count’, which means that whatever we have to do to turn ‘-‘ symbols to ‘0’, and then convert the column type from character to numeric, we now have to do </w:t>
+      </w:r>
+      <w:r>
+        <w:t>this to just one column rather than many. My function for doing this is as follows:</w:t>
+      </w:r>
+    </w:p>
+    <w:p>
+      <w:r>
+        <w:rPr>
+          <w:noProof/>
+          <w:lang w:eastAsia="en-GB"/>
+        </w:rPr>
+        <w:drawing>
+          <wp:inline distT="0" distB="0" distL="0" distR="0" wp14:anchorId="72966D8A" wp14:editId="7003A5D8">
+            <wp:extent cx="2876550" cy="904875"/>
+            <wp:effectExtent l="0" t="0" r="0" b="9525"/>
+            <wp:docPr id="86" name="Picture 86"/>
+            <wp:cNvGraphicFramePr>
+              <a:graphicFrameLocks xmlns:a="http://schemas.openxmlformats.org/drawingml/2006/main" noChangeAspect="1"/>
+            </wp:cNvGraphicFramePr>
+            <a:graphic xmlns:a="http://schemas.openxmlformats.org/drawingml/2006/main">
+              <a:graphicData uri="http://schemas.openxmlformats.org/drawingml/2006/picture">
+                <pic:pic xmlns:pic="http://schemas.openxmlformats.org/drawingml/2006/picture">
+                  <pic:nvPicPr>
+                    <pic:cNvPr id="1" name=""/>
+                    <pic:cNvPicPr/>
+                  </pic:nvPicPr>
+                  <pic:blipFill>
+                    <a:blip r:embed="rId76"/>
+                    <a:stretch>
+                      <a:fillRect/>
+                    </a:stretch>
+                  </pic:blipFill>
+                  <pic:spPr>
+                    <a:xfrm>
+                      <a:off x="0" y="0"/>
+                      <a:ext cx="2876550" cy="904875"/>
+                    </a:xfrm>
+                    <a:prstGeom prst="rect">
+                      <a:avLst/>
+                    </a:prstGeom>
+                  </pic:spPr>
+                </pic:pic>
+              </a:graphicData>
+            </a:graphic>
+          </wp:inline>
+        </w:drawing>
+      </w:r>
+    </w:p>
+    <w:p>
+      <w:r>
+        <w:t>I then add this as a mutate function to the end of the pipe:</w:t>
+      </w:r>
+    </w:p>
+    <w:p>
+      <w:r>
+        <w:rPr>
+          <w:noProof/>
+          <w:lang w:eastAsia="en-GB"/>
+        </w:rPr>
+        <w:drawing>
+          <wp:inline distT="0" distB="0" distL="0" distR="0" wp14:anchorId="2CE9006C" wp14:editId="024382E6">
+            <wp:extent cx="5731510" cy="2436495"/>
+            <wp:effectExtent l="0" t="0" r="2540" b="1905"/>
+            <wp:docPr id="87" name="Picture 87"/>
+            <wp:cNvGraphicFramePr>
+              <a:graphicFrameLocks xmlns:a="http://schemas.openxmlformats.org/drawingml/2006/main" noChangeAspect="1"/>
+            </wp:cNvGraphicFramePr>
+            <a:graphic xmlns:a="http://schemas.openxmlformats.org/drawingml/2006/main">
+              <a:graphicData uri="http://schemas.openxmlformats.org/drawingml/2006/picture">
+                <pic:pic xmlns:pic="http://schemas.openxmlformats.org/drawingml/2006/picture">
+                  <pic:nvPicPr>
+                    <pic:cNvPr id="1" name=""/>
+                    <pic:cNvPicPr/>
+                  </pic:nvPicPr>
+                  <pic:blipFill>
+                    <a:blip r:embed="rId77"/>
+                    <a:stretch>
+                      <a:fillRect/>
+                    </a:stretch>
+                  </pic:blipFill>
+                  <pic:spPr>
+                    <a:xfrm>
+                      <a:off x="0" y="0"/>
+                      <a:ext cx="5731510" cy="2436495"/>
+                    </a:xfrm>
+                    <a:prstGeom prst="rect">
+                      <a:avLst/>
+                    </a:prstGeom>
+                  </pic:spPr>
+                </pic:pic>
+              </a:graphicData>
+            </a:graphic>
+          </wp:inline>
+        </w:drawing>
+      </w:r>
+    </w:p>
+    <w:p>
+      <w:r>
+        <w:t>I am now, finally, satisfied that the data are in the ‘tidy’ data format I wanted, and save it to a new object:</w:t>
+      </w:r>
+    </w:p>
+    <w:p>
+      <w:r>
+        <w:rPr>
+          <w:noProof/>
+          <w:lang w:eastAsia="en-GB"/>
+        </w:rPr>
+        <w:lastRenderedPageBreak/>
+        <w:drawing>
+          <wp:inline distT="0" distB="0" distL="0" distR="0" wp14:anchorId="43E6CB57" wp14:editId="1972C0CA">
+            <wp:extent cx="5731510" cy="1273810"/>
+            <wp:effectExtent l="0" t="0" r="2540" b="2540"/>
+            <wp:docPr id="88" name="Picture 88"/>
+            <wp:cNvGraphicFramePr>
+              <a:graphicFrameLocks xmlns:a="http://schemas.openxmlformats.org/drawingml/2006/main" noChangeAspect="1"/>
+            </wp:cNvGraphicFramePr>
+            <a:graphic xmlns:a="http://schemas.openxmlformats.org/drawingml/2006/main">
+              <a:graphicData uri="http://schemas.openxmlformats.org/drawingml/2006/picture">
+                <pic:pic xmlns:pic="http://schemas.openxmlformats.org/drawingml/2006/picture">
+                  <pic:nvPicPr>
+                    <pic:cNvPr id="1" name=""/>
+                    <pic:cNvPicPr/>
+                  </pic:nvPicPr>
+                  <pic:blipFill>
+                    <a:blip r:embed="rId78"/>
+                    <a:stretch>
+                      <a:fillRect/>
+                    </a:stretch>
+                  </pic:blipFill>
+                  <pic:spPr>
+                    <a:xfrm>
+                      <a:off x="0" y="0"/>
+                      <a:ext cx="5731510" cy="1273810"/>
+                    </a:xfrm>
+                    <a:prstGeom prst="rect">
+                      <a:avLst/>
+                    </a:prstGeom>
+                  </pic:spPr>
+                </pic:pic>
+              </a:graphicData>
+            </a:graphic>
+          </wp:inline>
+        </w:drawing>
+      </w:r>
+    </w:p>
+    <w:p>
+      <w:r>
+        <w:t xml:space="preserve">Note that because I have used the &lt;- operator to assign the output of these various processes to an object, the output from the end of the pipe does not ‘spill into’ the console, and so </w:t>
+      </w:r>
+      <w:r>
+        <w:t xml:space="preserve">this time the first few lines of the table are not displayed. </w:t>
+      </w:r>
+    </w:p>
+    <w:p/>
+    <w:tbl>
+      <w:tblPr>
+        <w:tblStyle w:val="TableGrid"/>
+        <w:tblW w:w="0" w:type="auto"/>
+        <w:tblLook w:val="04A0" w:firstRow="1" w:lastRow="0" w:firstColumn="1" w:lastColumn="0" w:noHBand="0" w:noVBand="1"/>
+      </w:tblPr>
+      <w:tblGrid>
+        <w:gridCol w:w="9016"/>
+      </w:tblGrid>
+      <w:tr>
+        <w:tc>
+          <w:tcPr>
+            <w:tcW w:w="9016" w:type="dxa"/>
+          </w:tcPr>
+          <w:p>
+            <w:pPr>
+              <w:rPr>
+                <w:b/>
+              </w:rPr>
+            </w:pPr>
+            <w:r>
+              <w:rPr>
+                <w:b/>
+              </w:rPr>
+              <w:t>Making, breaking and testing pipes</w:t>
+            </w:r>
+          </w:p>
+          <w:p/>
+          <w:p>
+            <w:r>
+              <w:t xml:space="preserve">Throughout the extended example above, I have demonstrated a process of iterative testing and developing that I use frequently. I start with an initial input object, in this case census_2001_health, and make one change to it at a time. After making this change, I test the new output, to see whether the change is what I expected it to be. I either do this simply by allowing the end of the pipe to ‘spill onto’ the Console, revealing information about the dimensions of the resulting table, and the contents of the first few rows; or apply one of a number of ‘pipe tester’ functions, predominantly the ‘glimpse’ function from within </w:t>
+            </w:r>
+            <w:proofErr w:type="spellStart"/>
+            <w:r>
+              <w:t>dplyr</w:t>
+            </w:r>
+            <w:proofErr w:type="spellEnd"/>
+            <w:r>
+              <w:t xml:space="preserve">, or the </w:t>
+            </w:r>
+            <w:proofErr w:type="spellStart"/>
+            <w:r>
+              <w:t>xtabs</w:t>
+            </w:r>
+            <w:proofErr w:type="spellEnd"/>
+            <w:r>
+              <w:t xml:space="preserve"> function within base R. Only once the initial data object has reached its target form do I then tend to save the output into a new object. This approach of iterative and incremental building and testing can be surp</w:t>
+            </w:r>
+            <w:r>
+              <w:t xml:space="preserve">risingly powerful and easy to apply to a large number of tasks. Rather than creating a large number of objects that carry the results of intermediate project, my R workshop typically contains just two: the initial and final object; or one: the final object, over-written on the name of the initial object. By having fewer objects in the workspace, there are usually fewer issues with running out of memory and so less chances of R sessions crashing. The only exception to this general pattern of pipe building is if one or more of these intermediate stages is very time and resource intensive, and for example takes a number of minutes or hours to complete; in these cases it is prohibitive to re-run this stage multiple times, and so this intermediate output should be saved. </w:t>
+            </w:r>
+          </w:p>
+          <w:p/>
+          <w:p>
+            <w:r>
+              <w:t xml:space="preserve">This pattern of iterative code pipe building can be reversed when looking at and testing code that has been written in a piped format. With the completed code chunk shown above, for example, it is easy to identify the initial input object, and highlight and run that section of the code only, displaying the input on the R console; I could then extend the highlighted selection to include the pipe operator to its right, and all of the code that follows until the next pipe operator, revealing the first intermediate output. I would then continue this </w:t>
+            </w:r>
+            <w:r>
+              <w:t>process of testing ever longer sections of the pipe until I have reached the end of it, revealing the full process of constructing the output object. For example, using the code chunk above, I would first run:</w:t>
+            </w:r>
+          </w:p>
+          <w:p>
+            <w:r>
+              <w:rPr>
+                <w:noProof/>
+                <w:lang w:eastAsia="en-GB"/>
+              </w:rPr>
+              <w:drawing>
+                <wp:inline distT="0" distB="0" distL="0" distR="0" wp14:anchorId="3D7EEBCC" wp14:editId="3E40A678">
+                  <wp:extent cx="1428750" cy="190500"/>
+                  <wp:effectExtent l="0" t="0" r="0" b="0"/>
+                  <wp:docPr id="89" name="Picture 89"/>
+                  <wp:cNvGraphicFramePr>
+                    <a:graphicFrameLocks xmlns:a="http://schemas.openxmlformats.org/drawingml/2006/main" noChangeAspect="1"/>
+                  </wp:cNvGraphicFramePr>
+                  <a:graphic xmlns:a="http://schemas.openxmlformats.org/drawingml/2006/main">
+                    <a:graphicData uri="http://schemas.openxmlformats.org/drawingml/2006/picture">
+                      <pic:pic xmlns:pic="http://schemas.openxmlformats.org/drawingml/2006/picture">
+                        <pic:nvPicPr>
+                          <pic:cNvPr id="1" name=""/>
+                          <pic:cNvPicPr/>
+                        </pic:nvPicPr>
+                        <pic:blipFill>
+                          <a:blip r:embed="rId79"/>
+                          <a:stretch>
+                            <a:fillRect/>
+                          </a:stretch>
+                        </pic:blipFill>
+                        <pic:spPr>
+                          <a:xfrm>
+                            <a:off x="0" y="0"/>
+                            <a:ext cx="1428750" cy="190500"/>
+                          </a:xfrm>
+                          <a:prstGeom prst="rect">
+                            <a:avLst/>
+                          </a:prstGeom>
+                        </pic:spPr>
+                      </pic:pic>
+                    </a:graphicData>
+                  </a:graphic>
+                </wp:inline>
+              </w:drawing>
+            </w:r>
+          </w:p>
+          <w:p>
+            <w:r>
+              <w:t>Then followed by:</w:t>
+            </w:r>
+          </w:p>
+          <w:p>
+            <w:r>
+              <w:rPr>
+                <w:noProof/>
+                <w:lang w:eastAsia="en-GB"/>
+              </w:rPr>
+              <w:drawing>
+                <wp:inline distT="0" distB="0" distL="0" distR="0" wp14:anchorId="50F3D7EC" wp14:editId="22B4BAEE">
+                  <wp:extent cx="5372100" cy="342900"/>
+                  <wp:effectExtent l="0" t="0" r="0" b="0"/>
+                  <wp:docPr id="90" name="Picture 90"/>
+                  <wp:cNvGraphicFramePr>
+                    <a:graphicFrameLocks xmlns:a="http://schemas.openxmlformats.org/drawingml/2006/main" noChangeAspect="1"/>
+                  </wp:cNvGraphicFramePr>
+                  <a:graphic xmlns:a="http://schemas.openxmlformats.org/drawingml/2006/main">
+                    <a:graphicData uri="http://schemas.openxmlformats.org/drawingml/2006/picture">
+                      <pic:pic xmlns:pic="http://schemas.openxmlformats.org/drawingml/2006/picture">
+                        <pic:nvPicPr>
+                          <pic:cNvPr id="1" name=""/>
+                          <pic:cNvPicPr/>
+                        </pic:nvPicPr>
+                        <pic:blipFill>
+                          <a:blip r:embed="rId80"/>
+                          <a:stretch>
+                            <a:fillRect/>
+                          </a:stretch>
+                        </pic:blipFill>
+                        <pic:spPr>
+                          <a:xfrm>
+                            <a:off x="0" y="0"/>
+                            <a:ext cx="5372100" cy="342900"/>
+                          </a:xfrm>
+                          <a:prstGeom prst="rect">
+                            <a:avLst/>
+                          </a:prstGeom>
+                        </pic:spPr>
+                      </pic:pic>
+                    </a:graphicData>
+                  </a:graphic>
+                </wp:inline>
+              </w:drawing>
+            </w:r>
+          </w:p>
+          <w:p>
+            <w:r>
+              <w:t>And then by:</w:t>
+            </w:r>
+          </w:p>
+          <w:p>
+            <w:pPr>
+              <w:rPr>
+                <w:rFonts w:ascii="Lucida Console" w:hAnsi="Lucida Console"/>
+              </w:rPr>
+            </w:pPr>
+            <w:r>
+              <w:rPr>
+                <w:noProof/>
+                <w:lang w:eastAsia="en-GB"/>
+              </w:rPr>
+              <w:drawing>
+                <wp:inline distT="0" distB="0" distL="0" distR="0" wp14:anchorId="1563D234" wp14:editId="06694068">
+                  <wp:extent cx="5334000" cy="404807"/>
+                  <wp:effectExtent l="0" t="0" r="0" b="0"/>
+                  <wp:docPr id="91" name="Picture 91"/>
+                  <wp:cNvGraphicFramePr>
+                    <a:graphicFrameLocks xmlns:a="http://schemas.openxmlformats.org/drawingml/2006/main" noChangeAspect="1"/>
+                  </wp:cNvGraphicFramePr>
+                  <a:graphic xmlns:a="http://schemas.openxmlformats.org/drawingml/2006/main">
+                    <a:graphicData uri="http://schemas.openxmlformats.org/drawingml/2006/picture">
+                      <pic:pic xmlns:pic="http://schemas.openxmlformats.org/drawingml/2006/picture">
+                        <pic:nvPicPr>
+                          <pic:cNvPr id="1" name=""/>
+                          <pic:cNvPicPr/>
+                        </pic:nvPicPr>
+                        <pic:blipFill>
+                          <a:blip r:embed="rId81"/>
+                          <a:stretch>
+                            <a:fillRect/>
+                          </a:stretch>
+                        </pic:blipFill>
+                        <pic:spPr>
+                          <a:xfrm>
+                            <a:off x="0" y="0"/>
+                            <a:ext cx="5433785" cy="412380"/>
+                          </a:xfrm>
+                          <a:prstGeom prst="rect">
+                            <a:avLst/>
+                          </a:prstGeom>
+                        </pic:spPr>
+                      </pic:pic>
+                    </a:graphicData>
+                  </a:graphic>
+                </wp:inline>
+              </w:drawing>
+            </w:r>
+          </w:p>
+          <w:p>
+            <w:r>
+              <w:t xml:space="preserve">And so on. </w:t>
+            </w:r>
+          </w:p>
+        </w:tc>
+      </w:tr>
+    </w:tbl>
+    <w:p>
+      <w:bookmarkStart w:id="0" w:name="_GoBack"/>
+      <w:bookmarkEnd w:id="0"/>
     </w:p>
     <w:p/>
     <w:p/>
     <w:p/>
-    <w:p>
-      <w:r>
-        <w:br w:type="page"/>
-      </w:r>
-    </w:p>
+    <w:p/>
     <w:p>
       <w:pPr>
         <w:rPr>
@@ -11714,7 +13790,7 @@
     </w:p>
     <w:p/>
     <w:sectPr>
-      <w:footerReference w:type="default" r:id="rId66"/>
+      <w:footerReference w:type="default" r:id="rId82"/>
       <w:pgSz w:w="11906" w:h="16838"/>
       <w:pgMar w:top="1440" w:right="1440" w:bottom="1440" w:left="1440" w:header="708" w:footer="708" w:gutter="0"/>
       <w:cols w:space="708"/>
@@ -11783,7 +13859,7 @@
           <w:rPr>
             <w:noProof/>
           </w:rPr>
-          <w:t>48</w:t>
+          <w:t>55</w:t>
         </w:r>
         <w:r>
           <w:rPr>
@@ -12097,6 +14173,56 @@
       </w:r>
     </w:p>
   </w:footnote>
+  <w:footnote w:id="13">
+    <w:p>
+      <w:r>
+        <w:rPr>
+          <w:rStyle w:val="FootnoteReference"/>
+        </w:rPr>
+        <w:footnoteRef/>
+      </w:r>
+      <w:r>
+        <w:t xml:space="preserve"> This code introduces a number of features of R which have not yet been discussed. The ‘names’ function extracts the ‘names’ attribute from the </w:t>
+      </w:r>
+      <w:proofErr w:type="spellStart"/>
+      <w:r>
+        <w:t>dataframe</w:t>
+      </w:r>
+      <w:proofErr w:type="spellEnd"/>
+      <w:r>
+        <w:t xml:space="preserve"> object, which is returned as a character vector. [1:3] locates the first three elements only of this vector. These three elements are assigned, respectively, the character strings “place”, “sex” and “</w:t>
+      </w:r>
+      <w:proofErr w:type="spellStart"/>
+      <w:r>
+        <w:t>age_and_health</w:t>
+      </w:r>
+      <w:proofErr w:type="spellEnd"/>
+      <w:r>
+        <w:t xml:space="preserve">” respectively. </w:t>
+      </w:r>
+    </w:p>
+    <w:p>
+      <w:pPr>
+        <w:pStyle w:val="FootnoteText"/>
+      </w:pPr>
+    </w:p>
+  </w:footnote>
+  <w:footnote w:id="14">
+    <w:p>
+      <w:pPr>
+        <w:pStyle w:val="FootnoteText"/>
+      </w:pPr>
+      <w:r>
+        <w:rPr>
+          <w:rStyle w:val="FootnoteReference"/>
+        </w:rPr>
+        <w:footnoteRef/>
+      </w:r>
+      <w:r>
+        <w:t xml:space="preserve"> Completing this task using this approach is left as an optional exercise for you to complete.</w:t>
+      </w:r>
+    </w:p>
+  </w:footnote>
 </w:footnotes>
 </file>
 
@@ -12442,6 +14568,95 @@
     </w:lvl>
   </w:abstractNum>
   <w:abstractNum w:abstractNumId="3" w15:restartNumberingAfterBreak="0">
+    <w:nsid w:val="1564497B"/>
+    <w:multiLevelType w:val="hybridMultilevel"/>
+    <w:tmpl w:val="B1C08CB8"/>
+    <w:lvl w:ilvl="0" w:tplc="0809000F">
+      <w:start w:val="1"/>
+      <w:numFmt w:val="decimal"/>
+      <w:lvlText w:val="%1."/>
+      <w:lvlJc w:val="left"/>
+      <w:pPr>
+        <w:ind w:left="720" w:hanging="360"/>
+      </w:pPr>
+      <w:rPr>
+        <w:rFonts w:hint="default"/>
+      </w:rPr>
+    </w:lvl>
+    <w:lvl w:ilvl="1" w:tplc="08090019" w:tentative="1">
+      <w:start w:val="1"/>
+      <w:numFmt w:val="lowerLetter"/>
+      <w:lvlText w:val="%2."/>
+      <w:lvlJc w:val="left"/>
+      <w:pPr>
+        <w:ind w:left="1440" w:hanging="360"/>
+      </w:pPr>
+    </w:lvl>
+    <w:lvl w:ilvl="2" w:tplc="0809001B" w:tentative="1">
+      <w:start w:val="1"/>
+      <w:numFmt w:val="lowerRoman"/>
+      <w:lvlText w:val="%3."/>
+      <w:lvlJc w:val="right"/>
+      <w:pPr>
+        <w:ind w:left="2160" w:hanging="180"/>
+      </w:pPr>
+    </w:lvl>
+    <w:lvl w:ilvl="3" w:tplc="0809000F" w:tentative="1">
+      <w:start w:val="1"/>
+      <w:numFmt w:val="decimal"/>
+      <w:lvlText w:val="%4."/>
+      <w:lvlJc w:val="left"/>
+      <w:pPr>
+        <w:ind w:left="2880" w:hanging="360"/>
+      </w:pPr>
+    </w:lvl>
+    <w:lvl w:ilvl="4" w:tplc="08090019" w:tentative="1">
+      <w:start w:val="1"/>
+      <w:numFmt w:val="lowerLetter"/>
+      <w:lvlText w:val="%5."/>
+      <w:lvlJc w:val="left"/>
+      <w:pPr>
+        <w:ind w:left="3600" w:hanging="360"/>
+      </w:pPr>
+    </w:lvl>
+    <w:lvl w:ilvl="5" w:tplc="0809001B" w:tentative="1">
+      <w:start w:val="1"/>
+      <w:numFmt w:val="lowerRoman"/>
+      <w:lvlText w:val="%6."/>
+      <w:lvlJc w:val="right"/>
+      <w:pPr>
+        <w:ind w:left="4320" w:hanging="180"/>
+      </w:pPr>
+    </w:lvl>
+    <w:lvl w:ilvl="6" w:tplc="0809000F" w:tentative="1">
+      <w:start w:val="1"/>
+      <w:numFmt w:val="decimal"/>
+      <w:lvlText w:val="%7."/>
+      <w:lvlJc w:val="left"/>
+      <w:pPr>
+        <w:ind w:left="5040" w:hanging="360"/>
+      </w:pPr>
+    </w:lvl>
+    <w:lvl w:ilvl="7" w:tplc="08090019" w:tentative="1">
+      <w:start w:val="1"/>
+      <w:numFmt w:val="lowerLetter"/>
+      <w:lvlText w:val="%8."/>
+      <w:lvlJc w:val="left"/>
+      <w:pPr>
+        <w:ind w:left="5760" w:hanging="360"/>
+      </w:pPr>
+    </w:lvl>
+    <w:lvl w:ilvl="8" w:tplc="0809001B" w:tentative="1">
+      <w:start w:val="1"/>
+      <w:numFmt w:val="lowerRoman"/>
+      <w:lvlText w:val="%9."/>
+      <w:lvlJc w:val="right"/>
+      <w:pPr>
+        <w:ind w:left="6480" w:hanging="180"/>
+      </w:pPr>
+    </w:lvl>
+  </w:abstractNum>
+  <w:abstractNum w:abstractNumId="4" w15:restartNumberingAfterBreak="0">
     <w:nsid w:val="159056D5"/>
     <w:multiLevelType w:val="hybridMultilevel"/>
     <w:tmpl w:val="ECD67FC6"/>
@@ -12527,7 +14742,7 @@
       </w:pPr>
     </w:lvl>
   </w:abstractNum>
-  <w:abstractNum w:abstractNumId="4" w15:restartNumberingAfterBreak="0">
+  <w:abstractNum w:abstractNumId="5" w15:restartNumberingAfterBreak="0">
     <w:nsid w:val="27BC1C23"/>
     <w:multiLevelType w:val="hybridMultilevel"/>
     <w:tmpl w:val="40987E3C"/>
@@ -12640,7 +14855,7 @@
       </w:rPr>
     </w:lvl>
   </w:abstractNum>
-  <w:abstractNum w:abstractNumId="5" w15:restartNumberingAfterBreak="0">
+  <w:abstractNum w:abstractNumId="6" w15:restartNumberingAfterBreak="0">
     <w:nsid w:val="37C00253"/>
     <w:multiLevelType w:val="hybridMultilevel"/>
     <w:tmpl w:val="B82E6DC8"/>
@@ -12729,7 +14944,120 @@
       </w:pPr>
     </w:lvl>
   </w:abstractNum>
-  <w:abstractNum w:abstractNumId="6" w15:restartNumberingAfterBreak="0">
+  <w:abstractNum w:abstractNumId="7" w15:restartNumberingAfterBreak="0">
+    <w:nsid w:val="3A74313D"/>
+    <w:multiLevelType w:val="hybridMultilevel"/>
+    <w:tmpl w:val="555E510C"/>
+    <w:lvl w:ilvl="0" w:tplc="08090001">
+      <w:start w:val="1"/>
+      <w:numFmt w:val="bullet"/>
+      <w:lvlText w:val=""/>
+      <w:lvlJc w:val="left"/>
+      <w:pPr>
+        <w:ind w:left="720" w:hanging="360"/>
+      </w:pPr>
+      <w:rPr>
+        <w:rFonts w:ascii="Symbol" w:hAnsi="Symbol" w:hint="default"/>
+      </w:rPr>
+    </w:lvl>
+    <w:lvl w:ilvl="1" w:tplc="08090003" w:tentative="1">
+      <w:start w:val="1"/>
+      <w:numFmt w:val="bullet"/>
+      <w:lvlText w:val="o"/>
+      <w:lvlJc w:val="left"/>
+      <w:pPr>
+        <w:ind w:left="1440" w:hanging="360"/>
+      </w:pPr>
+      <w:rPr>
+        <w:rFonts w:ascii="Courier New" w:hAnsi="Courier New" w:cs="Courier New" w:hint="default"/>
+      </w:rPr>
+    </w:lvl>
+    <w:lvl w:ilvl="2" w:tplc="08090005" w:tentative="1">
+      <w:start w:val="1"/>
+      <w:numFmt w:val="bullet"/>
+      <w:lvlText w:val=""/>
+      <w:lvlJc w:val="left"/>
+      <w:pPr>
+        <w:ind w:left="2160" w:hanging="360"/>
+      </w:pPr>
+      <w:rPr>
+        <w:rFonts w:ascii="Wingdings" w:hAnsi="Wingdings" w:hint="default"/>
+      </w:rPr>
+    </w:lvl>
+    <w:lvl w:ilvl="3" w:tplc="08090001" w:tentative="1">
+      <w:start w:val="1"/>
+      <w:numFmt w:val="bullet"/>
+      <w:lvlText w:val=""/>
+      <w:lvlJc w:val="left"/>
+      <w:pPr>
+        <w:ind w:left="2880" w:hanging="360"/>
+      </w:pPr>
+      <w:rPr>
+        <w:rFonts w:ascii="Symbol" w:hAnsi="Symbol" w:hint="default"/>
+      </w:rPr>
+    </w:lvl>
+    <w:lvl w:ilvl="4" w:tplc="08090003" w:tentative="1">
+      <w:start w:val="1"/>
+      <w:numFmt w:val="bullet"/>
+      <w:lvlText w:val="o"/>
+      <w:lvlJc w:val="left"/>
+      <w:pPr>
+        <w:ind w:left="3600" w:hanging="360"/>
+      </w:pPr>
+      <w:rPr>
+        <w:rFonts w:ascii="Courier New" w:hAnsi="Courier New" w:cs="Courier New" w:hint="default"/>
+      </w:rPr>
+    </w:lvl>
+    <w:lvl w:ilvl="5" w:tplc="08090005" w:tentative="1">
+      <w:start w:val="1"/>
+      <w:numFmt w:val="bullet"/>
+      <w:lvlText w:val=""/>
+      <w:lvlJc w:val="left"/>
+      <w:pPr>
+        <w:ind w:left="4320" w:hanging="360"/>
+      </w:pPr>
+      <w:rPr>
+        <w:rFonts w:ascii="Wingdings" w:hAnsi="Wingdings" w:hint="default"/>
+      </w:rPr>
+    </w:lvl>
+    <w:lvl w:ilvl="6" w:tplc="08090001" w:tentative="1">
+      <w:start w:val="1"/>
+      <w:numFmt w:val="bullet"/>
+      <w:lvlText w:val=""/>
+      <w:lvlJc w:val="left"/>
+      <w:pPr>
+        <w:ind w:left="5040" w:hanging="360"/>
+      </w:pPr>
+      <w:rPr>
+        <w:rFonts w:ascii="Symbol" w:hAnsi="Symbol" w:hint="default"/>
+      </w:rPr>
+    </w:lvl>
+    <w:lvl w:ilvl="7" w:tplc="08090003" w:tentative="1">
+      <w:start w:val="1"/>
+      <w:numFmt w:val="bullet"/>
+      <w:lvlText w:val="o"/>
+      <w:lvlJc w:val="left"/>
+      <w:pPr>
+        <w:ind w:left="5760" w:hanging="360"/>
+      </w:pPr>
+      <w:rPr>
+        <w:rFonts w:ascii="Courier New" w:hAnsi="Courier New" w:cs="Courier New" w:hint="default"/>
+      </w:rPr>
+    </w:lvl>
+    <w:lvl w:ilvl="8" w:tplc="08090005" w:tentative="1">
+      <w:start w:val="1"/>
+      <w:numFmt w:val="bullet"/>
+      <w:lvlText w:val=""/>
+      <w:lvlJc w:val="left"/>
+      <w:pPr>
+        <w:ind w:left="6480" w:hanging="360"/>
+      </w:pPr>
+      <w:rPr>
+        <w:rFonts w:ascii="Wingdings" w:hAnsi="Wingdings" w:hint="default"/>
+      </w:rPr>
+    </w:lvl>
+  </w:abstractNum>
+  <w:abstractNum w:abstractNumId="8" w15:restartNumberingAfterBreak="0">
     <w:nsid w:val="3B5B458B"/>
     <w:multiLevelType w:val="hybridMultilevel"/>
     <w:tmpl w:val="C5C0FF0C"/>
@@ -12842,7 +15170,7 @@
       </w:rPr>
     </w:lvl>
   </w:abstractNum>
-  <w:abstractNum w:abstractNumId="7" w15:restartNumberingAfterBreak="0">
+  <w:abstractNum w:abstractNumId="9" w15:restartNumberingAfterBreak="0">
     <w:nsid w:val="3C861E74"/>
     <w:multiLevelType w:val="hybridMultilevel"/>
     <w:tmpl w:val="0CAC8B28"/>
@@ -12955,7 +15283,7 @@
       </w:rPr>
     </w:lvl>
   </w:abstractNum>
-  <w:abstractNum w:abstractNumId="8" w15:restartNumberingAfterBreak="0">
+  <w:abstractNum w:abstractNumId="10" w15:restartNumberingAfterBreak="0">
     <w:nsid w:val="40454FE2"/>
     <w:multiLevelType w:val="hybridMultilevel"/>
     <w:tmpl w:val="952E77F6"/>
@@ -13041,7 +15369,7 @@
       </w:pPr>
     </w:lvl>
   </w:abstractNum>
-  <w:abstractNum w:abstractNumId="9" w15:restartNumberingAfterBreak="0">
+  <w:abstractNum w:abstractNumId="11" w15:restartNumberingAfterBreak="0">
     <w:nsid w:val="410D5E24"/>
     <w:multiLevelType w:val="hybridMultilevel"/>
     <w:tmpl w:val="D13203C2"/>
@@ -13154,7 +15482,7 @@
       </w:rPr>
     </w:lvl>
   </w:abstractNum>
-  <w:abstractNum w:abstractNumId="10" w15:restartNumberingAfterBreak="0">
+  <w:abstractNum w:abstractNumId="12" w15:restartNumberingAfterBreak="0">
     <w:nsid w:val="45272BA3"/>
     <w:multiLevelType w:val="hybridMultilevel"/>
     <w:tmpl w:val="9C7CC136"/>
@@ -13267,7 +15595,7 @@
       </w:rPr>
     </w:lvl>
   </w:abstractNum>
-  <w:abstractNum w:abstractNumId="11" w15:restartNumberingAfterBreak="0">
+  <w:abstractNum w:abstractNumId="13" w15:restartNumberingAfterBreak="0">
     <w:nsid w:val="4A5B3F23"/>
     <w:multiLevelType w:val="hybridMultilevel"/>
     <w:tmpl w:val="BBB48B4E"/>
@@ -13353,7 +15681,7 @@
       </w:pPr>
     </w:lvl>
   </w:abstractNum>
-  <w:abstractNum w:abstractNumId="12" w15:restartNumberingAfterBreak="0">
+  <w:abstractNum w:abstractNumId="14" w15:restartNumberingAfterBreak="0">
     <w:nsid w:val="4C824C9A"/>
     <w:multiLevelType w:val="hybridMultilevel"/>
     <w:tmpl w:val="5A6693B6"/>
@@ -13466,7 +15794,7 @@
       </w:rPr>
     </w:lvl>
   </w:abstractNum>
-  <w:abstractNum w:abstractNumId="13" w15:restartNumberingAfterBreak="0">
+  <w:abstractNum w:abstractNumId="15" w15:restartNumberingAfterBreak="0">
     <w:nsid w:val="4DE80199"/>
     <w:multiLevelType w:val="hybridMultilevel"/>
     <w:tmpl w:val="F320DC86"/>
@@ -13579,7 +15907,7 @@
       </w:rPr>
     </w:lvl>
   </w:abstractNum>
-  <w:abstractNum w:abstractNumId="14" w15:restartNumberingAfterBreak="0">
+  <w:abstractNum w:abstractNumId="16" w15:restartNumberingAfterBreak="0">
     <w:nsid w:val="520D7662"/>
     <w:multiLevelType w:val="hybridMultilevel"/>
     <w:tmpl w:val="AF0A9D7E"/>
@@ -13665,7 +15993,7 @@
       </w:pPr>
     </w:lvl>
   </w:abstractNum>
-  <w:abstractNum w:abstractNumId="15" w15:restartNumberingAfterBreak="0">
+  <w:abstractNum w:abstractNumId="17" w15:restartNumberingAfterBreak="0">
     <w:nsid w:val="52B06307"/>
     <w:multiLevelType w:val="hybridMultilevel"/>
     <w:tmpl w:val="AC1E7AE8"/>
@@ -13751,7 +16079,7 @@
       </w:pPr>
     </w:lvl>
   </w:abstractNum>
-  <w:abstractNum w:abstractNumId="16" w15:restartNumberingAfterBreak="0">
+  <w:abstractNum w:abstractNumId="18" w15:restartNumberingAfterBreak="0">
     <w:nsid w:val="5D8F7D64"/>
     <w:multiLevelType w:val="hybridMultilevel"/>
     <w:tmpl w:val="7CF08330"/>
@@ -13864,7 +16192,7 @@
       </w:rPr>
     </w:lvl>
   </w:abstractNum>
-  <w:abstractNum w:abstractNumId="17" w15:restartNumberingAfterBreak="0">
+  <w:abstractNum w:abstractNumId="19" w15:restartNumberingAfterBreak="0">
     <w:nsid w:val="61B51535"/>
     <w:multiLevelType w:val="hybridMultilevel"/>
     <w:tmpl w:val="97980C0A"/>
@@ -13950,7 +16278,7 @@
       </w:pPr>
     </w:lvl>
   </w:abstractNum>
-  <w:abstractNum w:abstractNumId="18" w15:restartNumberingAfterBreak="0">
+  <w:abstractNum w:abstractNumId="20" w15:restartNumberingAfterBreak="0">
     <w:nsid w:val="65470E62"/>
     <w:multiLevelType w:val="hybridMultilevel"/>
     <w:tmpl w:val="D564F484"/>
@@ -14063,7 +16391,96 @@
       </w:rPr>
     </w:lvl>
   </w:abstractNum>
-  <w:abstractNum w:abstractNumId="19" w15:restartNumberingAfterBreak="0">
+  <w:abstractNum w:abstractNumId="21" w15:restartNumberingAfterBreak="0">
+    <w:nsid w:val="673D5BCC"/>
+    <w:multiLevelType w:val="hybridMultilevel"/>
+    <w:tmpl w:val="446C32B0"/>
+    <w:lvl w:ilvl="0" w:tplc="0809000F">
+      <w:start w:val="1"/>
+      <w:numFmt w:val="decimal"/>
+      <w:lvlText w:val="%1."/>
+      <w:lvlJc w:val="left"/>
+      <w:pPr>
+        <w:ind w:left="720" w:hanging="360"/>
+      </w:pPr>
+      <w:rPr>
+        <w:rFonts w:hint="default"/>
+      </w:rPr>
+    </w:lvl>
+    <w:lvl w:ilvl="1" w:tplc="08090019" w:tentative="1">
+      <w:start w:val="1"/>
+      <w:numFmt w:val="lowerLetter"/>
+      <w:lvlText w:val="%2."/>
+      <w:lvlJc w:val="left"/>
+      <w:pPr>
+        <w:ind w:left="1440" w:hanging="360"/>
+      </w:pPr>
+    </w:lvl>
+    <w:lvl w:ilvl="2" w:tplc="0809001B" w:tentative="1">
+      <w:start w:val="1"/>
+      <w:numFmt w:val="lowerRoman"/>
+      <w:lvlText w:val="%3."/>
+      <w:lvlJc w:val="right"/>
+      <w:pPr>
+        <w:ind w:left="2160" w:hanging="180"/>
+      </w:pPr>
+    </w:lvl>
+    <w:lvl w:ilvl="3" w:tplc="0809000F" w:tentative="1">
+      <w:start w:val="1"/>
+      <w:numFmt w:val="decimal"/>
+      <w:lvlText w:val="%4."/>
+      <w:lvlJc w:val="left"/>
+      <w:pPr>
+        <w:ind w:left="2880" w:hanging="360"/>
+      </w:pPr>
+    </w:lvl>
+    <w:lvl w:ilvl="4" w:tplc="08090019" w:tentative="1">
+      <w:start w:val="1"/>
+      <w:numFmt w:val="lowerLetter"/>
+      <w:lvlText w:val="%5."/>
+      <w:lvlJc w:val="left"/>
+      <w:pPr>
+        <w:ind w:left="3600" w:hanging="360"/>
+      </w:pPr>
+    </w:lvl>
+    <w:lvl w:ilvl="5" w:tplc="0809001B" w:tentative="1">
+      <w:start w:val="1"/>
+      <w:numFmt w:val="lowerRoman"/>
+      <w:lvlText w:val="%6."/>
+      <w:lvlJc w:val="right"/>
+      <w:pPr>
+        <w:ind w:left="4320" w:hanging="180"/>
+      </w:pPr>
+    </w:lvl>
+    <w:lvl w:ilvl="6" w:tplc="0809000F" w:tentative="1">
+      <w:start w:val="1"/>
+      <w:numFmt w:val="decimal"/>
+      <w:lvlText w:val="%7."/>
+      <w:lvlJc w:val="left"/>
+      <w:pPr>
+        <w:ind w:left="5040" w:hanging="360"/>
+      </w:pPr>
+    </w:lvl>
+    <w:lvl w:ilvl="7" w:tplc="08090019" w:tentative="1">
+      <w:start w:val="1"/>
+      <w:numFmt w:val="lowerLetter"/>
+      <w:lvlText w:val="%8."/>
+      <w:lvlJc w:val="left"/>
+      <w:pPr>
+        <w:ind w:left="5760" w:hanging="360"/>
+      </w:pPr>
+    </w:lvl>
+    <w:lvl w:ilvl="8" w:tplc="0809001B" w:tentative="1">
+      <w:start w:val="1"/>
+      <w:numFmt w:val="lowerRoman"/>
+      <w:lvlText w:val="%9."/>
+      <w:lvlJc w:val="right"/>
+      <w:pPr>
+        <w:ind w:left="6480" w:hanging="180"/>
+      </w:pPr>
+    </w:lvl>
+  </w:abstractNum>
+  <w:abstractNum w:abstractNumId="22" w15:restartNumberingAfterBreak="0">
     <w:nsid w:val="73E326F5"/>
     <w:multiLevelType w:val="hybridMultilevel"/>
     <w:tmpl w:val="90C20632"/>
@@ -14149,7 +16566,93 @@
       </w:pPr>
     </w:lvl>
   </w:abstractNum>
-  <w:abstractNum w:abstractNumId="20" w15:restartNumberingAfterBreak="0">
+  <w:abstractNum w:abstractNumId="23" w15:restartNumberingAfterBreak="0">
+    <w:nsid w:val="77677340"/>
+    <w:multiLevelType w:val="hybridMultilevel"/>
+    <w:tmpl w:val="3ADA3C06"/>
+    <w:lvl w:ilvl="0" w:tplc="0809000F">
+      <w:start w:val="1"/>
+      <w:numFmt w:val="decimal"/>
+      <w:lvlText w:val="%1."/>
+      <w:lvlJc w:val="left"/>
+      <w:pPr>
+        <w:ind w:left="720" w:hanging="360"/>
+      </w:pPr>
+    </w:lvl>
+    <w:lvl w:ilvl="1" w:tplc="08090019" w:tentative="1">
+      <w:start w:val="1"/>
+      <w:numFmt w:val="lowerLetter"/>
+      <w:lvlText w:val="%2."/>
+      <w:lvlJc w:val="left"/>
+      <w:pPr>
+        <w:ind w:left="1440" w:hanging="360"/>
+      </w:pPr>
+    </w:lvl>
+    <w:lvl w:ilvl="2" w:tplc="0809001B" w:tentative="1">
+      <w:start w:val="1"/>
+      <w:numFmt w:val="lowerRoman"/>
+      <w:lvlText w:val="%3."/>
+      <w:lvlJc w:val="right"/>
+      <w:pPr>
+        <w:ind w:left="2160" w:hanging="180"/>
+      </w:pPr>
+    </w:lvl>
+    <w:lvl w:ilvl="3" w:tplc="0809000F" w:tentative="1">
+      <w:start w:val="1"/>
+      <w:numFmt w:val="decimal"/>
+      <w:lvlText w:val="%4."/>
+      <w:lvlJc w:val="left"/>
+      <w:pPr>
+        <w:ind w:left="2880" w:hanging="360"/>
+      </w:pPr>
+    </w:lvl>
+    <w:lvl w:ilvl="4" w:tplc="08090019" w:tentative="1">
+      <w:start w:val="1"/>
+      <w:numFmt w:val="lowerLetter"/>
+      <w:lvlText w:val="%5."/>
+      <w:lvlJc w:val="left"/>
+      <w:pPr>
+        <w:ind w:left="3600" w:hanging="360"/>
+      </w:pPr>
+    </w:lvl>
+    <w:lvl w:ilvl="5" w:tplc="0809001B" w:tentative="1">
+      <w:start w:val="1"/>
+      <w:numFmt w:val="lowerRoman"/>
+      <w:lvlText w:val="%6."/>
+      <w:lvlJc w:val="right"/>
+      <w:pPr>
+        <w:ind w:left="4320" w:hanging="180"/>
+      </w:pPr>
+    </w:lvl>
+    <w:lvl w:ilvl="6" w:tplc="0809000F" w:tentative="1">
+      <w:start w:val="1"/>
+      <w:numFmt w:val="decimal"/>
+      <w:lvlText w:val="%7."/>
+      <w:lvlJc w:val="left"/>
+      <w:pPr>
+        <w:ind w:left="5040" w:hanging="360"/>
+      </w:pPr>
+    </w:lvl>
+    <w:lvl w:ilvl="7" w:tplc="08090019" w:tentative="1">
+      <w:start w:val="1"/>
+      <w:numFmt w:val="lowerLetter"/>
+      <w:lvlText w:val="%8."/>
+      <w:lvlJc w:val="left"/>
+      <w:pPr>
+        <w:ind w:left="5760" w:hanging="360"/>
+      </w:pPr>
+    </w:lvl>
+    <w:lvl w:ilvl="8" w:tplc="0809001B" w:tentative="1">
+      <w:start w:val="1"/>
+      <w:numFmt w:val="lowerRoman"/>
+      <w:lvlText w:val="%9."/>
+      <w:lvlJc w:val="right"/>
+      <w:pPr>
+        <w:ind w:left="6480" w:hanging="180"/>
+      </w:pPr>
+    </w:lvl>
+  </w:abstractNum>
+  <w:abstractNum w:abstractNumId="24" w15:restartNumberingAfterBreak="0">
     <w:nsid w:val="7A846A55"/>
     <w:multiLevelType w:val="hybridMultilevel"/>
     <w:tmpl w:val="13922864"/>
@@ -14263,67 +16766,79 @@
     </w:lvl>
   </w:abstractNum>
   <w:num w:numId="1">
-    <w:abstractNumId w:val="3"/>
+    <w:abstractNumId w:val="4"/>
   </w:num>
   <w:num w:numId="2">
-    <w:abstractNumId w:val="5"/>
+    <w:abstractNumId w:val="6"/>
   </w:num>
   <w:num w:numId="3">
+    <w:abstractNumId w:val="11"/>
+  </w:num>
+  <w:num w:numId="4">
     <w:abstractNumId w:val="9"/>
   </w:num>
-  <w:num w:numId="4">
-    <w:abstractNumId w:val="7"/>
-  </w:num>
   <w:num w:numId="5">
-    <w:abstractNumId w:val="19"/>
+    <w:abstractNumId w:val="22"/>
   </w:num>
   <w:num w:numId="6">
     <w:abstractNumId w:val="2"/>
   </w:num>
   <w:num w:numId="7">
-    <w:abstractNumId w:val="15"/>
+    <w:abstractNumId w:val="17"/>
   </w:num>
   <w:num w:numId="8">
     <w:abstractNumId w:val="0"/>
   </w:num>
   <w:num w:numId="9">
-    <w:abstractNumId w:val="13"/>
+    <w:abstractNumId w:val="15"/>
   </w:num>
   <w:num w:numId="10">
-    <w:abstractNumId w:val="16"/>
+    <w:abstractNumId w:val="18"/>
   </w:num>
   <w:num w:numId="11">
     <w:abstractNumId w:val="1"/>
   </w:num>
   <w:num w:numId="12">
-    <w:abstractNumId w:val="17"/>
+    <w:abstractNumId w:val="19"/>
   </w:num>
   <w:num w:numId="13">
+    <w:abstractNumId w:val="10"/>
+  </w:num>
+  <w:num w:numId="14">
+    <w:abstractNumId w:val="5"/>
+  </w:num>
+  <w:num w:numId="15">
+    <w:abstractNumId w:val="13"/>
+  </w:num>
+  <w:num w:numId="16">
+    <w:abstractNumId w:val="12"/>
+  </w:num>
+  <w:num w:numId="17">
+    <w:abstractNumId w:val="16"/>
+  </w:num>
+  <w:num w:numId="18">
+    <w:abstractNumId w:val="14"/>
+  </w:num>
+  <w:num w:numId="19">
+    <w:abstractNumId w:val="24"/>
+  </w:num>
+  <w:num w:numId="20">
+    <w:abstractNumId w:val="20"/>
+  </w:num>
+  <w:num w:numId="21">
     <w:abstractNumId w:val="8"/>
   </w:num>
-  <w:num w:numId="14">
-    <w:abstractNumId w:val="4"/>
+  <w:num w:numId="22">
+    <w:abstractNumId w:val="21"/>
   </w:num>
-  <w:num w:numId="15">
-    <w:abstractNumId w:val="11"/>
+  <w:num w:numId="23">
+    <w:abstractNumId w:val="3"/>
   </w:num>
-  <w:num w:numId="16">
-    <w:abstractNumId w:val="10"/>
+  <w:num w:numId="24">
+    <w:abstractNumId w:val="7"/>
   </w:num>
-  <w:num w:numId="17">
-    <w:abstractNumId w:val="14"/>
-  </w:num>
-  <w:num w:numId="18">
-    <w:abstractNumId w:val="12"/>
-  </w:num>
-  <w:num w:numId="19">
-    <w:abstractNumId w:val="20"/>
-  </w:num>
-  <w:num w:numId="20">
-    <w:abstractNumId w:val="18"/>
-  </w:num>
-  <w:num w:numId="21">
-    <w:abstractNumId w:val="6"/>
+  <w:num w:numId="25">
+    <w:abstractNumId w:val="23"/>
   </w:num>
 </w:numbering>
 </file>
@@ -15121,6 +17636,40 @@
       <w:szCs w:val="24"/>
     </w:rPr>
   </w:style>
+  <w:style w:type="paragraph" w:styleId="Title">
+    <w:name w:val="Title"/>
+    <w:basedOn w:val="Normal"/>
+    <w:next w:val="Normal"/>
+    <w:link w:val="TitleChar"/>
+    <w:uiPriority w:val="10"/>
+    <w:qFormat/>
+    <w:rsid w:val="001E100E"/>
+    <w:pPr>
+      <w:spacing w:after="0" w:line="240" w:lineRule="auto"/>
+      <w:contextualSpacing/>
+    </w:pPr>
+    <w:rPr>
+      <w:rFonts w:asciiTheme="majorHAnsi" w:eastAsiaTheme="majorEastAsia" w:hAnsiTheme="majorHAnsi" w:cstheme="majorBidi"/>
+      <w:spacing w:val="-10"/>
+      <w:kern w:val="28"/>
+      <w:sz w:val="56"/>
+      <w:szCs w:val="56"/>
+    </w:rPr>
+  </w:style>
+  <w:style w:type="character" w:customStyle="1" w:styleId="TitleChar">
+    <w:name w:val="Title Char"/>
+    <w:basedOn w:val="DefaultParagraphFont"/>
+    <w:link w:val="Title"/>
+    <w:uiPriority w:val="10"/>
+    <w:rsid w:val="001E100E"/>
+    <w:rPr>
+      <w:rFonts w:asciiTheme="majorHAnsi" w:eastAsiaTheme="majorEastAsia" w:hAnsiTheme="majorHAnsi" w:cstheme="majorBidi"/>
+      <w:spacing w:val="-10"/>
+      <w:kern w:val="28"/>
+      <w:sz w:val="56"/>
+      <w:szCs w:val="56"/>
+    </w:rPr>
+  </w:style>
 </w:styles>
 </file>
 

</xml_diff>